<commit_message>
Updated Risks & SOW
Added items to risk table, added sections for Pre-existing and Risks
</commit_message>
<xml_diff>
--- a/Documentation/Risks and Issues Working Table.docx
+++ b/Documentation/Risks and Issues Working Table.docx
@@ -673,15 +673,252 @@
           <w:p>
             <w:pPr>
               <w:spacing w:before="120"/>
+            </w:pPr>
+            <w:r>
+              <w:t>2019-01-29</w:t>
+            </w:r>
+          </w:p>
+        </w:tc>
+        <w:tc>
+          <w:tcPr>
+            <w:tcW w:w="3827" w:type="dxa"/>
+          </w:tcPr>
+          <w:p>
+            <w:pPr>
+              <w:spacing w:before="120"/>
+            </w:pPr>
+            <w:r>
+              <w:t>Get tracking number from Reese for Bluetooth Beacons</w:t>
+            </w:r>
+          </w:p>
+        </w:tc>
+        <w:tc>
+          <w:tcPr>
+            <w:tcW w:w="3827" w:type="dxa"/>
+          </w:tcPr>
+          <w:p>
+            <w:pPr>
+              <w:spacing w:before="120"/>
+            </w:pPr>
+            <w:r>
+              <w:t>Will need to ask UPS for brokerage for the Bluetooth Beacons when they come into customs. Will also affect delivery date of the beacons themselves, possibly delaying implementation/testing</w:t>
+            </w:r>
+          </w:p>
+        </w:tc>
+        <w:tc>
+          <w:tcPr>
+            <w:tcW w:w="3827" w:type="dxa"/>
+          </w:tcPr>
+          <w:p>
+            <w:pPr>
+              <w:spacing w:before="120"/>
+            </w:pPr>
+            <w:r>
+              <w:t xml:space="preserve">Have asked Reese for tracking number, </w:t>
+            </w:r>
+            <w:proofErr w:type="gramStart"/>
+            <w:r>
+              <w:t>however</w:t>
+            </w:r>
+            <w:proofErr w:type="gramEnd"/>
+            <w:r>
+              <w:t xml:space="preserve"> there seems to be some issues on his end. </w:t>
+            </w:r>
+            <w:r>
+              <w:br/>
+              <w:t>Awaiting response on Reese</w:t>
+            </w:r>
+          </w:p>
+        </w:tc>
+        <w:tc>
+          <w:tcPr>
+            <w:tcW w:w="1134" w:type="dxa"/>
+          </w:tcPr>
+          <w:p>
+            <w:pPr>
+              <w:spacing w:before="120"/>
+              <w:rPr>
+                <w:color w:val="FF0000"/>
+              </w:rPr>
+            </w:pPr>
+            <w:r>
+              <w:rPr>
+                <w:color w:val="FF0000"/>
+              </w:rPr>
+              <w:t>Open</w:t>
+            </w:r>
+          </w:p>
+        </w:tc>
+      </w:tr>
+      <w:tr>
+        <w:tc>
+          <w:tcPr>
+            <w:tcW w:w="1668" w:type="dxa"/>
+          </w:tcPr>
+          <w:p>
+            <w:pPr>
+              <w:spacing w:before="120"/>
+            </w:pPr>
+            <w:r>
+              <w:lastRenderedPageBreak/>
+              <w:t>2019-01-29</w:t>
+            </w:r>
+          </w:p>
+        </w:tc>
+        <w:tc>
+          <w:tcPr>
+            <w:tcW w:w="3827" w:type="dxa"/>
+          </w:tcPr>
+          <w:p>
+            <w:pPr>
+              <w:spacing w:before="120"/>
+            </w:pPr>
+            <w:r>
+              <w:t>Research about cloud services to host database on</w:t>
+            </w:r>
+          </w:p>
+        </w:tc>
+        <w:tc>
+          <w:tcPr>
+            <w:tcW w:w="3827" w:type="dxa"/>
+          </w:tcPr>
+          <w:p>
+            <w:pPr>
+              <w:spacing w:before="120"/>
+            </w:pPr>
+            <w:r>
+              <w:t>US and Canada have different privacy law, need to figure out which service we will use, and where those servers will be located</w:t>
+            </w:r>
+          </w:p>
+        </w:tc>
+        <w:tc>
+          <w:tcPr>
+            <w:tcW w:w="3827" w:type="dxa"/>
+          </w:tcPr>
+          <w:p>
+            <w:pPr>
+              <w:spacing w:before="120"/>
+            </w:pPr>
+            <w:r>
+              <w:t xml:space="preserve">Henry will look up potential candidates for the server, and where those servers are located </w:t>
+            </w:r>
+          </w:p>
+        </w:tc>
+        <w:tc>
+          <w:tcPr>
+            <w:tcW w:w="1134" w:type="dxa"/>
+          </w:tcPr>
+          <w:p>
+            <w:pPr>
+              <w:spacing w:before="120"/>
+              <w:rPr>
+                <w:color w:val="FF0000"/>
+              </w:rPr>
+            </w:pPr>
+            <w:r>
+              <w:rPr>
+                <w:color w:val="FF0000"/>
+              </w:rPr>
+              <w:t>Open</w:t>
+            </w:r>
+          </w:p>
+        </w:tc>
+      </w:tr>
+      <w:tr>
+        <w:tc>
+          <w:tcPr>
+            <w:tcW w:w="1668" w:type="dxa"/>
+          </w:tcPr>
+          <w:p>
+            <w:pPr>
+              <w:spacing w:before="120"/>
+            </w:pPr>
+            <w:r>
+              <w:t>2019-01-29</w:t>
+            </w:r>
+          </w:p>
+        </w:tc>
+        <w:tc>
+          <w:tcPr>
+            <w:tcW w:w="3827" w:type="dxa"/>
+          </w:tcPr>
+          <w:p>
+            <w:pPr>
+              <w:spacing w:before="120"/>
+            </w:pPr>
+            <w:r>
+              <w:t>Setting up database using PHP &amp; MySQL</w:t>
+            </w:r>
+          </w:p>
+        </w:tc>
+        <w:tc>
+          <w:tcPr>
+            <w:tcW w:w="3827" w:type="dxa"/>
+          </w:tcPr>
+          <w:p>
+            <w:pPr>
+              <w:spacing w:before="120"/>
+            </w:pPr>
+            <w:r>
+              <w:t>As a team, we have not implemented a database, so will be something new to all of us</w:t>
+            </w:r>
+          </w:p>
+        </w:tc>
+        <w:tc>
+          <w:tcPr>
+            <w:tcW w:w="3827" w:type="dxa"/>
+          </w:tcPr>
+          <w:p>
+            <w:pPr>
+              <w:spacing w:before="120"/>
+            </w:pPr>
+            <w:r>
+              <w:t xml:space="preserve">Henry/Harman will be working on the database </w:t>
+            </w:r>
+            <w:proofErr w:type="gramStart"/>
+            <w:r>
+              <w:t>end, and</w:t>
+            </w:r>
+            <w:proofErr w:type="gramEnd"/>
+            <w:r>
+              <w:t xml:space="preserve"> will research on that. Will start early on database</w:t>
+            </w:r>
+          </w:p>
+        </w:tc>
+        <w:tc>
+          <w:tcPr>
+            <w:tcW w:w="1134" w:type="dxa"/>
+          </w:tcPr>
+          <w:p>
+            <w:pPr>
+              <w:spacing w:before="120"/>
+              <w:rPr>
+                <w:color w:val="FF0000"/>
+              </w:rPr>
+            </w:pPr>
+            <w:r>
+              <w:rPr>
+                <w:color w:val="FF0000"/>
+              </w:rPr>
+              <w:t>Open</w:t>
+            </w:r>
+          </w:p>
+        </w:tc>
+      </w:tr>
+      <w:tr>
+        <w:tc>
+          <w:tcPr>
+            <w:tcW w:w="1668" w:type="dxa"/>
+          </w:tcPr>
+          <w:p>
+            <w:pPr>
+              <w:spacing w:before="120"/>
               <w:rPr>
                 <w:color w:val="5B9BD5"/>
               </w:rPr>
             </w:pPr>
             <w:r>
-              <w:rPr>
-                <w:color w:val="5B9BD5"/>
-              </w:rPr>
-              <w:t>2019-01-29</w:t>
+              <w:t>2019-02-02</w:t>
             </w:r>
           </w:p>
         </w:tc>
@@ -698,12 +935,90 @@
               </w:rPr>
             </w:pPr>
             <w:r>
+              <w:t>Bluetooth beacon technology</w:t>
+            </w:r>
+          </w:p>
+        </w:tc>
+        <w:tc>
+          <w:tcPr>
+            <w:tcW w:w="3827" w:type="dxa"/>
+          </w:tcPr>
+          <w:p>
+            <w:pPr>
+              <w:spacing w:before="120"/>
+            </w:pPr>
+            <w:r>
+              <w:t>New technology being introduced to group. Also has a hardware component that may cause issues</w:t>
+            </w:r>
+          </w:p>
+        </w:tc>
+        <w:tc>
+          <w:tcPr>
+            <w:tcW w:w="3827" w:type="dxa"/>
+          </w:tcPr>
+          <w:p>
+            <w:pPr>
+              <w:spacing w:before="120"/>
+            </w:pPr>
+            <w:r>
+              <w:t xml:space="preserve">Oliver will gather information and test the technology. If any issues are encountered, we can contact </w:t>
+            </w:r>
+          </w:p>
+        </w:tc>
+        <w:tc>
+          <w:tcPr>
+            <w:tcW w:w="1134" w:type="dxa"/>
+          </w:tcPr>
+          <w:p>
+            <w:pPr>
+              <w:spacing w:before="120"/>
+              <w:rPr>
+                <w:color w:val="FF0000"/>
+              </w:rPr>
+            </w:pPr>
+            <w:r>
+              <w:rPr>
+                <w:color w:val="FF0000"/>
+              </w:rPr>
+              <w:t>Open</w:t>
+            </w:r>
+          </w:p>
+        </w:tc>
+      </w:tr>
+      <w:tr>
+        <w:tc>
+          <w:tcPr>
+            <w:tcW w:w="1668" w:type="dxa"/>
+          </w:tcPr>
+          <w:p>
+            <w:pPr>
+              <w:spacing w:before="120"/>
+              <w:rPr>
+                <w:color w:val="5B9BD5"/>
+              </w:rPr>
+            </w:pPr>
+            <w:r>
+              <w:t>2019-02-02</w:t>
+            </w:r>
+          </w:p>
+        </w:tc>
+        <w:tc>
+          <w:tcPr>
+            <w:tcW w:w="3827" w:type="dxa"/>
+          </w:tcPr>
+          <w:p>
+            <w:pPr>
+              <w:spacing w:before="120"/>
               <w:rPr>
                 <w:i/>
                 <w:color w:val="5B9BD5"/>
               </w:rPr>
-              <w:t>Get tracking number from Reese for Bluetooth Beacons</w:t>
-            </w:r>
+            </w:pPr>
+            <w:r>
+              <w:t>Location services with Android studio</w:t>
+            </w:r>
+            <w:bookmarkStart w:id="2" w:name="_GoBack"/>
+            <w:bookmarkEnd w:id="2"/>
           </w:p>
         </w:tc>
         <w:tc>
@@ -715,7 +1030,7 @@
               <w:spacing w:before="120"/>
             </w:pPr>
             <w:r>
-              <w:t>Will need to ask UPS for brokerage for the Bluetooth Beacons when they come into customs. Will also affect delivery date of the beacons themselves, possibly delaying implementation/testing</w:t>
+              <w:t>Need to display location on a map GUI, as well grab coordinates of the user</w:t>
             </w:r>
           </w:p>
         </w:tc>
@@ -728,19 +1043,7 @@
               <w:spacing w:before="120"/>
             </w:pPr>
             <w:r>
-              <w:t xml:space="preserve">Have asked Reese for tracking number, </w:t>
-            </w:r>
-            <w:proofErr w:type="gramStart"/>
-            <w:r>
-              <w:t>however</w:t>
-            </w:r>
-            <w:proofErr w:type="gramEnd"/>
-            <w:r>
-              <w:t xml:space="preserve"> there seems to be some issues on his end. </w:t>
-            </w:r>
-            <w:r>
-              <w:br/>
-              <w:t>Awaiting response on Reese</w:t>
+              <w:t>Work is done on locating the user, but some issues exist on some devices. Our Android instructor (Medhat) is available to help if needed</w:t>
             </w:r>
           </w:p>
         </w:tc>
@@ -751,8 +1054,14 @@
           <w:p>
             <w:pPr>
               <w:spacing w:before="120"/>
-            </w:pPr>
-            <w:r>
+              <w:rPr>
+                <w:color w:val="FF0000"/>
+              </w:rPr>
+            </w:pPr>
+            <w:r>
+              <w:rPr>
+                <w:color w:val="FF0000"/>
+              </w:rPr>
               <w:t>Open</w:t>
             </w:r>
           </w:p>
@@ -771,11 +1080,7 @@
               </w:rPr>
             </w:pPr>
             <w:r>
-              <w:rPr>
-                <w:color w:val="5B9BD5"/>
-              </w:rPr>
-              <w:lastRenderedPageBreak/>
-              <w:t>2019-01-29</w:t>
+              <w:t>2019-02-02</w:t>
             </w:r>
           </w:p>
         </w:tc>
@@ -792,11 +1097,7 @@
               </w:rPr>
             </w:pPr>
             <w:r>
-              <w:rPr>
-                <w:i/>
-                <w:color w:val="5B9BD5"/>
-              </w:rPr>
-              <w:t>Research about cloud services to host database on</w:t>
+              <w:t>Creating a user manual</w:t>
             </w:r>
           </w:p>
         </w:tc>
@@ -809,7 +1110,7 @@
               <w:spacing w:before="120"/>
             </w:pPr>
             <w:r>
-              <w:t>US and Canada have different privacy law, need to figure out which service we will use, and where those servers will be located</w:t>
+              <w:t>Will need to create a user manual at the end of the project for both business owners and users</w:t>
             </w:r>
           </w:p>
         </w:tc>
@@ -822,7 +1123,7 @@
               <w:spacing w:before="120"/>
             </w:pPr>
             <w:r>
-              <w:t xml:space="preserve">Henry will look up potential candidates for the server, and where those servers are located </w:t>
+              <w:t>We do have experience in creating instruction sets, but will likely need to communicate back and forth between Reese and Judy for feedback</w:t>
             </w:r>
           </w:p>
         </w:tc>
@@ -833,307 +1134,16 @@
           <w:p>
             <w:pPr>
               <w:spacing w:before="120"/>
-            </w:pPr>
-            <w:r>
+              <w:rPr>
+                <w:color w:val="FF0000"/>
+              </w:rPr>
+            </w:pPr>
+            <w:r>
+              <w:rPr>
+                <w:color w:val="FF0000"/>
+              </w:rPr>
               <w:t>Open</w:t>
             </w:r>
-          </w:p>
-        </w:tc>
-      </w:tr>
-      <w:tr>
-        <w:tc>
-          <w:tcPr>
-            <w:tcW w:w="1668" w:type="dxa"/>
-          </w:tcPr>
-          <w:p>
-            <w:pPr>
-              <w:spacing w:before="120"/>
-              <w:rPr>
-                <w:color w:val="5B9BD5"/>
-              </w:rPr>
-            </w:pPr>
-            <w:bookmarkStart w:id="2" w:name="_GoBack"/>
-            <w:bookmarkEnd w:id="2"/>
-          </w:p>
-        </w:tc>
-        <w:tc>
-          <w:tcPr>
-            <w:tcW w:w="3827" w:type="dxa"/>
-          </w:tcPr>
-          <w:p>
-            <w:pPr>
-              <w:spacing w:before="120"/>
-              <w:rPr>
-                <w:i/>
-                <w:color w:val="5B9BD5"/>
-              </w:rPr>
-            </w:pPr>
-          </w:p>
-        </w:tc>
-        <w:tc>
-          <w:tcPr>
-            <w:tcW w:w="3827" w:type="dxa"/>
-          </w:tcPr>
-          <w:p>
-            <w:pPr>
-              <w:spacing w:before="120"/>
-            </w:pPr>
-          </w:p>
-        </w:tc>
-        <w:tc>
-          <w:tcPr>
-            <w:tcW w:w="3827" w:type="dxa"/>
-          </w:tcPr>
-          <w:p>
-            <w:pPr>
-              <w:spacing w:before="120"/>
-            </w:pPr>
-          </w:p>
-        </w:tc>
-        <w:tc>
-          <w:tcPr>
-            <w:tcW w:w="1134" w:type="dxa"/>
-          </w:tcPr>
-          <w:p>
-            <w:pPr>
-              <w:spacing w:before="120"/>
-            </w:pPr>
-          </w:p>
-        </w:tc>
-      </w:tr>
-      <w:tr>
-        <w:tc>
-          <w:tcPr>
-            <w:tcW w:w="1668" w:type="dxa"/>
-          </w:tcPr>
-          <w:p>
-            <w:pPr>
-              <w:spacing w:before="120"/>
-              <w:rPr>
-                <w:color w:val="5B9BD5"/>
-              </w:rPr>
-            </w:pPr>
-          </w:p>
-        </w:tc>
-        <w:tc>
-          <w:tcPr>
-            <w:tcW w:w="3827" w:type="dxa"/>
-          </w:tcPr>
-          <w:p>
-            <w:pPr>
-              <w:spacing w:before="120"/>
-              <w:rPr>
-                <w:i/>
-                <w:color w:val="5B9BD5"/>
-              </w:rPr>
-            </w:pPr>
-          </w:p>
-        </w:tc>
-        <w:tc>
-          <w:tcPr>
-            <w:tcW w:w="3827" w:type="dxa"/>
-          </w:tcPr>
-          <w:p>
-            <w:pPr>
-              <w:spacing w:before="120"/>
-            </w:pPr>
-          </w:p>
-        </w:tc>
-        <w:tc>
-          <w:tcPr>
-            <w:tcW w:w="3827" w:type="dxa"/>
-          </w:tcPr>
-          <w:p>
-            <w:pPr>
-              <w:spacing w:before="120"/>
-            </w:pPr>
-          </w:p>
-        </w:tc>
-        <w:tc>
-          <w:tcPr>
-            <w:tcW w:w="1134" w:type="dxa"/>
-          </w:tcPr>
-          <w:p>
-            <w:pPr>
-              <w:spacing w:before="120"/>
-            </w:pPr>
-          </w:p>
-        </w:tc>
-      </w:tr>
-      <w:tr>
-        <w:tc>
-          <w:tcPr>
-            <w:tcW w:w="1668" w:type="dxa"/>
-          </w:tcPr>
-          <w:p>
-            <w:pPr>
-              <w:spacing w:before="120"/>
-              <w:rPr>
-                <w:color w:val="5B9BD5"/>
-              </w:rPr>
-            </w:pPr>
-          </w:p>
-        </w:tc>
-        <w:tc>
-          <w:tcPr>
-            <w:tcW w:w="3827" w:type="dxa"/>
-          </w:tcPr>
-          <w:p>
-            <w:pPr>
-              <w:spacing w:before="120"/>
-              <w:rPr>
-                <w:i/>
-                <w:color w:val="5B9BD5"/>
-              </w:rPr>
-            </w:pPr>
-          </w:p>
-        </w:tc>
-        <w:tc>
-          <w:tcPr>
-            <w:tcW w:w="3827" w:type="dxa"/>
-          </w:tcPr>
-          <w:p>
-            <w:pPr>
-              <w:spacing w:before="120"/>
-            </w:pPr>
-          </w:p>
-        </w:tc>
-        <w:tc>
-          <w:tcPr>
-            <w:tcW w:w="3827" w:type="dxa"/>
-          </w:tcPr>
-          <w:p>
-            <w:pPr>
-              <w:spacing w:before="120"/>
-            </w:pPr>
-          </w:p>
-        </w:tc>
-        <w:tc>
-          <w:tcPr>
-            <w:tcW w:w="1134" w:type="dxa"/>
-          </w:tcPr>
-          <w:p>
-            <w:pPr>
-              <w:spacing w:before="120"/>
-            </w:pPr>
-          </w:p>
-        </w:tc>
-      </w:tr>
-      <w:tr>
-        <w:tc>
-          <w:tcPr>
-            <w:tcW w:w="1668" w:type="dxa"/>
-          </w:tcPr>
-          <w:p>
-            <w:pPr>
-              <w:spacing w:before="120"/>
-              <w:rPr>
-                <w:color w:val="5B9BD5"/>
-              </w:rPr>
-            </w:pPr>
-          </w:p>
-        </w:tc>
-        <w:tc>
-          <w:tcPr>
-            <w:tcW w:w="3827" w:type="dxa"/>
-          </w:tcPr>
-          <w:p>
-            <w:pPr>
-              <w:spacing w:before="120"/>
-              <w:rPr>
-                <w:i/>
-                <w:color w:val="5B9BD5"/>
-              </w:rPr>
-            </w:pPr>
-          </w:p>
-        </w:tc>
-        <w:tc>
-          <w:tcPr>
-            <w:tcW w:w="3827" w:type="dxa"/>
-          </w:tcPr>
-          <w:p>
-            <w:pPr>
-              <w:spacing w:before="120"/>
-            </w:pPr>
-          </w:p>
-        </w:tc>
-        <w:tc>
-          <w:tcPr>
-            <w:tcW w:w="3827" w:type="dxa"/>
-          </w:tcPr>
-          <w:p>
-            <w:pPr>
-              <w:spacing w:before="120"/>
-            </w:pPr>
-          </w:p>
-        </w:tc>
-        <w:tc>
-          <w:tcPr>
-            <w:tcW w:w="1134" w:type="dxa"/>
-          </w:tcPr>
-          <w:p>
-            <w:pPr>
-              <w:spacing w:before="120"/>
-            </w:pPr>
-          </w:p>
-        </w:tc>
-      </w:tr>
-      <w:tr>
-        <w:tc>
-          <w:tcPr>
-            <w:tcW w:w="1668" w:type="dxa"/>
-          </w:tcPr>
-          <w:p>
-            <w:pPr>
-              <w:spacing w:before="120"/>
-              <w:rPr>
-                <w:color w:val="5B9BD5"/>
-              </w:rPr>
-            </w:pPr>
-          </w:p>
-        </w:tc>
-        <w:tc>
-          <w:tcPr>
-            <w:tcW w:w="3827" w:type="dxa"/>
-          </w:tcPr>
-          <w:p>
-            <w:pPr>
-              <w:spacing w:before="120"/>
-              <w:rPr>
-                <w:i/>
-                <w:color w:val="5B9BD5"/>
-              </w:rPr>
-            </w:pPr>
-          </w:p>
-        </w:tc>
-        <w:tc>
-          <w:tcPr>
-            <w:tcW w:w="3827" w:type="dxa"/>
-          </w:tcPr>
-          <w:p>
-            <w:pPr>
-              <w:spacing w:before="120"/>
-            </w:pPr>
-          </w:p>
-        </w:tc>
-        <w:tc>
-          <w:tcPr>
-            <w:tcW w:w="3827" w:type="dxa"/>
-          </w:tcPr>
-          <w:p>
-            <w:pPr>
-              <w:spacing w:before="120"/>
-            </w:pPr>
-          </w:p>
-        </w:tc>
-        <w:tc>
-          <w:tcPr>
-            <w:tcW w:w="1134" w:type="dxa"/>
-          </w:tcPr>
-          <w:p>
-            <w:pPr>
-              <w:spacing w:before="120"/>
-            </w:pPr>
           </w:p>
         </w:tc>
       </w:tr>

</xml_diff>

<commit_message>
SOW Changes & Risk table changes
</commit_message>
<xml_diff>
--- a/Documentation/Risks and Issues Working Table.docx
+++ b/Documentation/Risks and Issues Working Table.docx
@@ -1017,8 +1017,179 @@
             <w:r>
               <w:t>Location services with Android studio</w:t>
             </w:r>
+          </w:p>
+        </w:tc>
+        <w:tc>
+          <w:tcPr>
+            <w:tcW w:w="3827" w:type="dxa"/>
+          </w:tcPr>
+          <w:p>
+            <w:pPr>
+              <w:spacing w:before="120"/>
+            </w:pPr>
+            <w:r>
+              <w:t>Need to display location on a map GUI, as well grab coordinates of the user</w:t>
+            </w:r>
+          </w:p>
+        </w:tc>
+        <w:tc>
+          <w:tcPr>
+            <w:tcW w:w="3827" w:type="dxa"/>
+          </w:tcPr>
+          <w:p>
+            <w:pPr>
+              <w:spacing w:before="120"/>
+            </w:pPr>
+            <w:r>
+              <w:t>Work is done on locating the user, but some issues exist on some devices. Our Android instructor (Medhat) is available to help if needed</w:t>
+            </w:r>
+          </w:p>
+        </w:tc>
+        <w:tc>
+          <w:tcPr>
+            <w:tcW w:w="1134" w:type="dxa"/>
+          </w:tcPr>
+          <w:p>
+            <w:pPr>
+              <w:spacing w:before="120"/>
+              <w:rPr>
+                <w:color w:val="FF0000"/>
+              </w:rPr>
+            </w:pPr>
+            <w:r>
+              <w:rPr>
+                <w:color w:val="FF0000"/>
+              </w:rPr>
+              <w:t>Open</w:t>
+            </w:r>
+          </w:p>
+        </w:tc>
+      </w:tr>
+      <w:tr>
+        <w:tc>
+          <w:tcPr>
+            <w:tcW w:w="1668" w:type="dxa"/>
+          </w:tcPr>
+          <w:p>
+            <w:pPr>
+              <w:spacing w:before="120"/>
+              <w:rPr>
+                <w:color w:val="5B9BD5"/>
+              </w:rPr>
+            </w:pPr>
+            <w:r>
+              <w:t>2019-02-02</w:t>
+            </w:r>
+          </w:p>
+        </w:tc>
+        <w:tc>
+          <w:tcPr>
+            <w:tcW w:w="3827" w:type="dxa"/>
+          </w:tcPr>
+          <w:p>
+            <w:pPr>
+              <w:spacing w:before="120"/>
+              <w:rPr>
+                <w:i/>
+                <w:color w:val="5B9BD5"/>
+              </w:rPr>
+            </w:pPr>
+            <w:r>
+              <w:t>Creating a user manual</w:t>
+            </w:r>
+          </w:p>
+        </w:tc>
+        <w:tc>
+          <w:tcPr>
+            <w:tcW w:w="3827" w:type="dxa"/>
+          </w:tcPr>
+          <w:p>
+            <w:pPr>
+              <w:spacing w:before="120"/>
+            </w:pPr>
+            <w:r>
+              <w:t>Will need to create a user manual at the end of the project for both business owners and users</w:t>
+            </w:r>
+          </w:p>
+        </w:tc>
+        <w:tc>
+          <w:tcPr>
+            <w:tcW w:w="3827" w:type="dxa"/>
+          </w:tcPr>
+          <w:p>
+            <w:pPr>
+              <w:spacing w:before="120"/>
+            </w:pPr>
+            <w:r>
+              <w:t>We do have experience in creating instruction sets, but will likely need to communicate back and forth between Reese and Judy for feedback</w:t>
+            </w:r>
+          </w:p>
+        </w:tc>
+        <w:tc>
+          <w:tcPr>
+            <w:tcW w:w="1134" w:type="dxa"/>
+          </w:tcPr>
+          <w:p>
+            <w:pPr>
+              <w:spacing w:before="120"/>
+              <w:rPr>
+                <w:color w:val="FF0000"/>
+              </w:rPr>
+            </w:pPr>
+            <w:r>
+              <w:rPr>
+                <w:color w:val="FF0000"/>
+              </w:rPr>
+              <w:t>Open</w:t>
+            </w:r>
+          </w:p>
+        </w:tc>
+      </w:tr>
+      <w:tr>
+        <w:tc>
+          <w:tcPr>
+            <w:tcW w:w="1668" w:type="dxa"/>
+          </w:tcPr>
+          <w:p>
+            <w:pPr>
+              <w:spacing w:before="120"/>
+              <w:rPr>
+                <w:color w:val="5B9BD5"/>
+              </w:rPr>
+            </w:pPr>
+            <w:r>
+              <w:t>2019-02-06</w:t>
+            </w:r>
+          </w:p>
+        </w:tc>
+        <w:tc>
+          <w:tcPr>
+            <w:tcW w:w="3827" w:type="dxa"/>
+          </w:tcPr>
+          <w:p>
+            <w:pPr>
+              <w:spacing w:before="120"/>
+              <w:rPr>
+                <w:i/>
+                <w:color w:val="5B9BD5"/>
+              </w:rPr>
+            </w:pPr>
+            <w:r>
+              <w:t xml:space="preserve">Basing GUI </w:t>
+            </w:r>
+            <w:proofErr w:type="gramStart"/>
+            <w:r>
+              <w:t>off o</w:t>
+            </w:r>
             <w:bookmarkStart w:id="2" w:name="_GoBack"/>
             <w:bookmarkEnd w:id="2"/>
+            <w:r>
+              <w:t>f</w:t>
+            </w:r>
+            <w:proofErr w:type="gramEnd"/>
+            <w:r>
+              <w:t xml:space="preserve"> provided wireframe</w:t>
+            </w:r>
           </w:p>
         </w:tc>
         <w:tc>
@@ -1030,7 +1201,15 @@
               <w:spacing w:before="120"/>
             </w:pPr>
             <w:r>
-              <w:t>Need to display location on a map GUI, as well grab coordinates of the user</w:t>
+              <w:t xml:space="preserve">Will base the GUI of the android application </w:t>
+            </w:r>
+            <w:proofErr w:type="gramStart"/>
+            <w:r>
+              <w:t>off of</w:t>
+            </w:r>
+            <w:proofErr w:type="gramEnd"/>
+            <w:r>
+              <w:t xml:space="preserve"> the provided wireframe</w:t>
             </w:r>
           </w:p>
         </w:tc>
@@ -1043,7 +1222,15 @@
               <w:spacing w:before="120"/>
             </w:pPr>
             <w:r>
-              <w:t>Work is done on locating the user, but some issues exist on some devices. Our Android instructor (Medhat) is available to help if needed</w:t>
+              <w:t xml:space="preserve">Wireframe may have some errors or issues that may not be visible right away, thus will base </w:t>
+            </w:r>
+            <w:proofErr w:type="gramStart"/>
+            <w:r>
+              <w:t>off of</w:t>
+            </w:r>
+            <w:proofErr w:type="gramEnd"/>
+            <w:r>
+              <w:t xml:space="preserve"> the wireframe rather than create an exact copy</w:t>
             </w:r>
           </w:p>
         </w:tc>
@@ -1054,155 +1241,13 @@
           <w:p>
             <w:pPr>
               <w:spacing w:before="120"/>
+            </w:pPr>
+            <w:r>
               <w:rPr>
                 <w:color w:val="FF0000"/>
               </w:rPr>
-            </w:pPr>
-            <w:r>
-              <w:rPr>
-                <w:color w:val="FF0000"/>
-              </w:rPr>
               <w:t>Open</w:t>
             </w:r>
-          </w:p>
-        </w:tc>
-      </w:tr>
-      <w:tr>
-        <w:tc>
-          <w:tcPr>
-            <w:tcW w:w="1668" w:type="dxa"/>
-          </w:tcPr>
-          <w:p>
-            <w:pPr>
-              <w:spacing w:before="120"/>
-              <w:rPr>
-                <w:color w:val="5B9BD5"/>
-              </w:rPr>
-            </w:pPr>
-            <w:r>
-              <w:t>2019-02-02</w:t>
-            </w:r>
-          </w:p>
-        </w:tc>
-        <w:tc>
-          <w:tcPr>
-            <w:tcW w:w="3827" w:type="dxa"/>
-          </w:tcPr>
-          <w:p>
-            <w:pPr>
-              <w:spacing w:before="120"/>
-              <w:rPr>
-                <w:i/>
-                <w:color w:val="5B9BD5"/>
-              </w:rPr>
-            </w:pPr>
-            <w:r>
-              <w:t>Creating a user manual</w:t>
-            </w:r>
-          </w:p>
-        </w:tc>
-        <w:tc>
-          <w:tcPr>
-            <w:tcW w:w="3827" w:type="dxa"/>
-          </w:tcPr>
-          <w:p>
-            <w:pPr>
-              <w:spacing w:before="120"/>
-            </w:pPr>
-            <w:r>
-              <w:t>Will need to create a user manual at the end of the project for both business owners and users</w:t>
-            </w:r>
-          </w:p>
-        </w:tc>
-        <w:tc>
-          <w:tcPr>
-            <w:tcW w:w="3827" w:type="dxa"/>
-          </w:tcPr>
-          <w:p>
-            <w:pPr>
-              <w:spacing w:before="120"/>
-            </w:pPr>
-            <w:r>
-              <w:t>We do have experience in creating instruction sets, but will likely need to communicate back and forth between Reese and Judy for feedback</w:t>
-            </w:r>
-          </w:p>
-        </w:tc>
-        <w:tc>
-          <w:tcPr>
-            <w:tcW w:w="1134" w:type="dxa"/>
-          </w:tcPr>
-          <w:p>
-            <w:pPr>
-              <w:spacing w:before="120"/>
-              <w:rPr>
-                <w:color w:val="FF0000"/>
-              </w:rPr>
-            </w:pPr>
-            <w:r>
-              <w:rPr>
-                <w:color w:val="FF0000"/>
-              </w:rPr>
-              <w:t>Open</w:t>
-            </w:r>
-          </w:p>
-        </w:tc>
-      </w:tr>
-      <w:tr>
-        <w:tc>
-          <w:tcPr>
-            <w:tcW w:w="1668" w:type="dxa"/>
-          </w:tcPr>
-          <w:p>
-            <w:pPr>
-              <w:spacing w:before="120"/>
-              <w:rPr>
-                <w:color w:val="5B9BD5"/>
-              </w:rPr>
-            </w:pPr>
-          </w:p>
-        </w:tc>
-        <w:tc>
-          <w:tcPr>
-            <w:tcW w:w="3827" w:type="dxa"/>
-          </w:tcPr>
-          <w:p>
-            <w:pPr>
-              <w:spacing w:before="120"/>
-              <w:rPr>
-                <w:i/>
-                <w:color w:val="5B9BD5"/>
-              </w:rPr>
-            </w:pPr>
-          </w:p>
-        </w:tc>
-        <w:tc>
-          <w:tcPr>
-            <w:tcW w:w="3827" w:type="dxa"/>
-          </w:tcPr>
-          <w:p>
-            <w:pPr>
-              <w:spacing w:before="120"/>
-            </w:pPr>
-          </w:p>
-        </w:tc>
-        <w:tc>
-          <w:tcPr>
-            <w:tcW w:w="3827" w:type="dxa"/>
-          </w:tcPr>
-          <w:p>
-            <w:pPr>
-              <w:spacing w:before="120"/>
-            </w:pPr>
-          </w:p>
-        </w:tc>
-        <w:tc>
-          <w:tcPr>
-            <w:tcW w:w="1134" w:type="dxa"/>
-          </w:tcPr>
-          <w:p>
-            <w:pPr>
-              <w:spacing w:before="120"/>
-            </w:pPr>
           </w:p>
         </w:tc>
       </w:tr>

</xml_diff>

<commit_message>
Changed Risk table & added Supervisor minutes
</commit_message>
<xml_diff>
--- a/Documentation/Risks and Issues Working Table.docx
+++ b/Documentation/Risks and Issues Working Table.docx
@@ -800,7 +800,12 @@
               <w:spacing w:before="120"/>
             </w:pPr>
             <w:r>
-              <w:t xml:space="preserve">Henry will look up potential candidates for the server, and where those servers are located </w:t>
+              <w:t xml:space="preserve">Henry will look up potential candidates for the server, and where those servers </w:t>
+            </w:r>
+            <w:bookmarkStart w:id="2" w:name="_GoBack"/>
+            <w:bookmarkEnd w:id="2"/>
+            <w:r>
+              <w:t xml:space="preserve">are located </w:t>
             </w:r>
           </w:p>
         </w:tc>
@@ -817,9 +822,9 @@
             </w:pPr>
             <w:r>
               <w:rPr>
-                <w:color w:val="FF0000"/>
-              </w:rPr>
-              <w:t>Open</w:t>
+                <w:color w:val="9BBB59" w:themeColor="accent3"/>
+              </w:rPr>
+              <w:t>Closed</w:t>
             </w:r>
           </w:p>
         </w:tc>
@@ -1179,12 +1184,7 @@
             </w:r>
             <w:proofErr w:type="gramStart"/>
             <w:r>
-              <w:t>off o</w:t>
-            </w:r>
-            <w:bookmarkStart w:id="2" w:name="_GoBack"/>
-            <w:bookmarkEnd w:id="2"/>
-            <w:r>
-              <w:t>f</w:t>
+              <w:t>off of</w:t>
             </w:r>
             <w:proofErr w:type="gramEnd"/>
             <w:r>
@@ -1259,10 +1259,10 @@
           <w:p>
             <w:pPr>
               <w:spacing w:before="120"/>
-              <w:rPr>
-                <w:color w:val="5B9BD5"/>
-              </w:rPr>
-            </w:pPr>
+            </w:pPr>
+            <w:r>
+              <w:t>2019.02-13</w:t>
+            </w:r>
           </w:p>
         </w:tc>
         <w:tc>
@@ -1272,11 +1272,10 @@
           <w:p>
             <w:pPr>
               <w:spacing w:before="120"/>
-              <w:rPr>
-                <w:i/>
-                <w:color w:val="5B9BD5"/>
-              </w:rPr>
-            </w:pPr>
+            </w:pPr>
+            <w:r>
+              <w:t>Non-technical understanding of workflow</w:t>
+            </w:r>
           </w:p>
         </w:tc>
         <w:tc>
@@ -1287,6 +1286,9 @@
             <w:pPr>
               <w:spacing w:before="120"/>
             </w:pPr>
+            <w:r>
+              <w:t>Client may not have the best understanding of how the workflow works even if we document it to the best of our abilities</w:t>
+            </w:r>
           </w:p>
         </w:tc>
         <w:tc>
@@ -1297,6 +1299,9 @@
             <w:pPr>
               <w:spacing w:before="120"/>
             </w:pPr>
+            <w:r>
+              <w:t>We will schedule a physical meeting with the client to ensure that he understands our vision of the project</w:t>
+            </w:r>
           </w:p>
         </w:tc>
         <w:tc>
@@ -1307,6 +1312,12 @@
             <w:pPr>
               <w:spacing w:before="120"/>
             </w:pPr>
+            <w:r>
+              <w:rPr>
+                <w:color w:val="FF0000"/>
+              </w:rPr>
+              <w:t>Open</w:t>
+            </w:r>
           </w:p>
         </w:tc>
       </w:tr>

</xml_diff>

<commit_message>
supervisor minutes & risk table changes
</commit_message>
<xml_diff>
--- a/Documentation/Risks and Issues Working Table.docx
+++ b/Documentation/Risks and Issues Working Table.docx
@@ -743,9 +743,9 @@
             </w:pPr>
             <w:r>
               <w:rPr>
-                <w:color w:val="FF0000"/>
-              </w:rPr>
-              <w:t>Open</w:t>
+                <w:color w:val="00B050"/>
+              </w:rPr>
+              <w:t>Closed</w:t>
             </w:r>
           </w:p>
         </w:tc>
@@ -800,507 +800,507 @@
               <w:spacing w:before="120"/>
             </w:pPr>
             <w:r>
-              <w:t xml:space="preserve">Henry will look up potential candidates for the server, and where those servers </w:t>
+              <w:t xml:space="preserve">Henry will look up potential candidates for the server, and where those servers are located </w:t>
+            </w:r>
+          </w:p>
+        </w:tc>
+        <w:tc>
+          <w:tcPr>
+            <w:tcW w:w="1134" w:type="dxa"/>
+          </w:tcPr>
+          <w:p>
+            <w:pPr>
+              <w:spacing w:before="120"/>
+              <w:rPr>
+                <w:color w:val="FF0000"/>
+              </w:rPr>
+            </w:pPr>
+            <w:r>
+              <w:rPr>
+                <w:color w:val="9BBB59" w:themeColor="accent3"/>
+              </w:rPr>
+              <w:t>Closed</w:t>
+            </w:r>
+          </w:p>
+        </w:tc>
+      </w:tr>
+      <w:tr>
+        <w:tc>
+          <w:tcPr>
+            <w:tcW w:w="1668" w:type="dxa"/>
+          </w:tcPr>
+          <w:p>
+            <w:pPr>
+              <w:spacing w:before="120"/>
+            </w:pPr>
+            <w:r>
+              <w:t>2019-01-29</w:t>
+            </w:r>
+          </w:p>
+        </w:tc>
+        <w:tc>
+          <w:tcPr>
+            <w:tcW w:w="3827" w:type="dxa"/>
+          </w:tcPr>
+          <w:p>
+            <w:pPr>
+              <w:spacing w:before="120"/>
+            </w:pPr>
+            <w:r>
+              <w:t>Setting up database using PHP &amp; MySQL</w:t>
+            </w:r>
+          </w:p>
+        </w:tc>
+        <w:tc>
+          <w:tcPr>
+            <w:tcW w:w="3827" w:type="dxa"/>
+          </w:tcPr>
+          <w:p>
+            <w:pPr>
+              <w:spacing w:before="120"/>
+            </w:pPr>
+            <w:r>
+              <w:t>As a team, we have not implemented a database, so will be something new to all of us</w:t>
+            </w:r>
+          </w:p>
+        </w:tc>
+        <w:tc>
+          <w:tcPr>
+            <w:tcW w:w="3827" w:type="dxa"/>
+          </w:tcPr>
+          <w:p>
+            <w:pPr>
+              <w:spacing w:before="120"/>
+            </w:pPr>
+            <w:r>
+              <w:t xml:space="preserve">Henry/Harman will be working on the database </w:t>
+            </w:r>
+            <w:proofErr w:type="gramStart"/>
+            <w:r>
+              <w:t>end, and</w:t>
+            </w:r>
+            <w:proofErr w:type="gramEnd"/>
+            <w:r>
+              <w:t xml:space="preserve"> will research on that. Will start early on database</w:t>
+            </w:r>
+          </w:p>
+        </w:tc>
+        <w:tc>
+          <w:tcPr>
+            <w:tcW w:w="1134" w:type="dxa"/>
+          </w:tcPr>
+          <w:p>
+            <w:pPr>
+              <w:spacing w:before="120"/>
+              <w:rPr>
+                <w:color w:val="FF0000"/>
+              </w:rPr>
+            </w:pPr>
+            <w:r>
+              <w:rPr>
+                <w:color w:val="FF0000"/>
+              </w:rPr>
+              <w:t>Open</w:t>
+            </w:r>
+          </w:p>
+        </w:tc>
+      </w:tr>
+      <w:tr>
+        <w:tc>
+          <w:tcPr>
+            <w:tcW w:w="1668" w:type="dxa"/>
+          </w:tcPr>
+          <w:p>
+            <w:pPr>
+              <w:spacing w:before="120"/>
+              <w:rPr>
+                <w:color w:val="5B9BD5"/>
+              </w:rPr>
+            </w:pPr>
+            <w:r>
+              <w:t>2019-02-02</w:t>
+            </w:r>
+          </w:p>
+        </w:tc>
+        <w:tc>
+          <w:tcPr>
+            <w:tcW w:w="3827" w:type="dxa"/>
+          </w:tcPr>
+          <w:p>
+            <w:pPr>
+              <w:spacing w:before="120"/>
+              <w:rPr>
+                <w:i/>
+                <w:color w:val="5B9BD5"/>
+              </w:rPr>
+            </w:pPr>
+            <w:r>
+              <w:t>Bluetooth beacon technology</w:t>
+            </w:r>
+          </w:p>
+        </w:tc>
+        <w:tc>
+          <w:tcPr>
+            <w:tcW w:w="3827" w:type="dxa"/>
+          </w:tcPr>
+          <w:p>
+            <w:pPr>
+              <w:spacing w:before="120"/>
+            </w:pPr>
+            <w:r>
+              <w:t>New technology being introduced to group. Also has a hardware component that may cause issues</w:t>
+            </w:r>
+          </w:p>
+        </w:tc>
+        <w:tc>
+          <w:tcPr>
+            <w:tcW w:w="3827" w:type="dxa"/>
+          </w:tcPr>
+          <w:p>
+            <w:pPr>
+              <w:spacing w:before="120"/>
+            </w:pPr>
+            <w:r>
+              <w:t xml:space="preserve">Oliver will gather information and test the technology. If any issues are encountered, we can contact </w:t>
+            </w:r>
+          </w:p>
+        </w:tc>
+        <w:tc>
+          <w:tcPr>
+            <w:tcW w:w="1134" w:type="dxa"/>
+          </w:tcPr>
+          <w:p>
+            <w:pPr>
+              <w:spacing w:before="120"/>
+              <w:rPr>
+                <w:color w:val="FF0000"/>
+              </w:rPr>
+            </w:pPr>
+            <w:r>
+              <w:rPr>
+                <w:color w:val="FF0000"/>
+              </w:rPr>
+              <w:t>Open</w:t>
+            </w:r>
+          </w:p>
+        </w:tc>
+      </w:tr>
+      <w:tr>
+        <w:tc>
+          <w:tcPr>
+            <w:tcW w:w="1668" w:type="dxa"/>
+          </w:tcPr>
+          <w:p>
+            <w:pPr>
+              <w:spacing w:before="120"/>
+              <w:rPr>
+                <w:color w:val="5B9BD5"/>
+              </w:rPr>
+            </w:pPr>
+            <w:r>
+              <w:t>2019-02-02</w:t>
+            </w:r>
+          </w:p>
+        </w:tc>
+        <w:tc>
+          <w:tcPr>
+            <w:tcW w:w="3827" w:type="dxa"/>
+          </w:tcPr>
+          <w:p>
+            <w:pPr>
+              <w:spacing w:before="120"/>
+              <w:rPr>
+                <w:i/>
+                <w:color w:val="5B9BD5"/>
+              </w:rPr>
+            </w:pPr>
+            <w:r>
+              <w:t>Location services with Android studio</w:t>
+            </w:r>
+          </w:p>
+        </w:tc>
+        <w:tc>
+          <w:tcPr>
+            <w:tcW w:w="3827" w:type="dxa"/>
+          </w:tcPr>
+          <w:p>
+            <w:pPr>
+              <w:spacing w:before="120"/>
+            </w:pPr>
+            <w:r>
+              <w:t>Need to display location on a map GUI, as well grab coordinates of the user</w:t>
+            </w:r>
+          </w:p>
+        </w:tc>
+        <w:tc>
+          <w:tcPr>
+            <w:tcW w:w="3827" w:type="dxa"/>
+          </w:tcPr>
+          <w:p>
+            <w:pPr>
+              <w:spacing w:before="120"/>
+            </w:pPr>
+            <w:r>
+              <w:t>Work is done on locating the user, but some issues exist on some devices. Our Android instructor (Medhat) is available to help if needed</w:t>
+            </w:r>
+          </w:p>
+        </w:tc>
+        <w:tc>
+          <w:tcPr>
+            <w:tcW w:w="1134" w:type="dxa"/>
+          </w:tcPr>
+          <w:p>
+            <w:pPr>
+              <w:spacing w:before="120"/>
+              <w:rPr>
+                <w:color w:val="FF0000"/>
+              </w:rPr>
+            </w:pPr>
+            <w:r>
+              <w:rPr>
+                <w:color w:val="FF0000"/>
+              </w:rPr>
+              <w:t>Open</w:t>
+            </w:r>
+          </w:p>
+        </w:tc>
+      </w:tr>
+      <w:tr>
+        <w:tc>
+          <w:tcPr>
+            <w:tcW w:w="1668" w:type="dxa"/>
+          </w:tcPr>
+          <w:p>
+            <w:pPr>
+              <w:spacing w:before="120"/>
+              <w:rPr>
+                <w:color w:val="5B9BD5"/>
+              </w:rPr>
+            </w:pPr>
+            <w:r>
+              <w:t>2019-02-02</w:t>
+            </w:r>
+          </w:p>
+        </w:tc>
+        <w:tc>
+          <w:tcPr>
+            <w:tcW w:w="3827" w:type="dxa"/>
+          </w:tcPr>
+          <w:p>
+            <w:pPr>
+              <w:spacing w:before="120"/>
+              <w:rPr>
+                <w:i/>
+                <w:color w:val="5B9BD5"/>
+              </w:rPr>
+            </w:pPr>
+            <w:r>
+              <w:t>Creating a user manual</w:t>
+            </w:r>
+          </w:p>
+        </w:tc>
+        <w:tc>
+          <w:tcPr>
+            <w:tcW w:w="3827" w:type="dxa"/>
+          </w:tcPr>
+          <w:p>
+            <w:pPr>
+              <w:spacing w:before="120"/>
+            </w:pPr>
+            <w:r>
+              <w:t>Will need to create a user manual at the end of the project for both business owners and users</w:t>
+            </w:r>
+          </w:p>
+        </w:tc>
+        <w:tc>
+          <w:tcPr>
+            <w:tcW w:w="3827" w:type="dxa"/>
+          </w:tcPr>
+          <w:p>
+            <w:pPr>
+              <w:spacing w:before="120"/>
+            </w:pPr>
+            <w:r>
+              <w:t>We do have experience in creating instruction sets, but will likely need to communicate back and forth between Reese and Judy for feedback</w:t>
+            </w:r>
+          </w:p>
+        </w:tc>
+        <w:tc>
+          <w:tcPr>
+            <w:tcW w:w="1134" w:type="dxa"/>
+          </w:tcPr>
+          <w:p>
+            <w:pPr>
+              <w:spacing w:before="120"/>
+              <w:rPr>
+                <w:color w:val="FF0000"/>
+              </w:rPr>
+            </w:pPr>
+            <w:r>
+              <w:rPr>
+                <w:color w:val="FF0000"/>
+              </w:rPr>
+              <w:t>Open</w:t>
+            </w:r>
+          </w:p>
+        </w:tc>
+      </w:tr>
+      <w:tr>
+        <w:tc>
+          <w:tcPr>
+            <w:tcW w:w="1668" w:type="dxa"/>
+          </w:tcPr>
+          <w:p>
+            <w:pPr>
+              <w:spacing w:before="120"/>
+              <w:rPr>
+                <w:color w:val="5B9BD5"/>
+              </w:rPr>
+            </w:pPr>
+            <w:r>
+              <w:t>2019-02-06</w:t>
+            </w:r>
+          </w:p>
+        </w:tc>
+        <w:tc>
+          <w:tcPr>
+            <w:tcW w:w="3827" w:type="dxa"/>
+          </w:tcPr>
+          <w:p>
+            <w:pPr>
+              <w:spacing w:before="120"/>
+              <w:rPr>
+                <w:i/>
+                <w:color w:val="5B9BD5"/>
+              </w:rPr>
+            </w:pPr>
+            <w:r>
+              <w:t xml:space="preserve">Basing GUI </w:t>
+            </w:r>
+            <w:proofErr w:type="gramStart"/>
+            <w:r>
+              <w:t>off of</w:t>
+            </w:r>
+            <w:proofErr w:type="gramEnd"/>
+            <w:r>
+              <w:t xml:space="preserve"> provided wireframe</w:t>
+            </w:r>
+          </w:p>
+        </w:tc>
+        <w:tc>
+          <w:tcPr>
+            <w:tcW w:w="3827" w:type="dxa"/>
+          </w:tcPr>
+          <w:p>
+            <w:pPr>
+              <w:spacing w:before="120"/>
+            </w:pPr>
+            <w:r>
+              <w:t xml:space="preserve">Will base the GUI of the android application </w:t>
+            </w:r>
+            <w:proofErr w:type="gramStart"/>
+            <w:r>
+              <w:t>off of</w:t>
+            </w:r>
+            <w:proofErr w:type="gramEnd"/>
+            <w:r>
+              <w:t xml:space="preserve"> the provided wireframe</w:t>
+            </w:r>
+          </w:p>
+        </w:tc>
+        <w:tc>
+          <w:tcPr>
+            <w:tcW w:w="3827" w:type="dxa"/>
+          </w:tcPr>
+          <w:p>
+            <w:pPr>
+              <w:spacing w:before="120"/>
+            </w:pPr>
+            <w:r>
+              <w:t xml:space="preserve">Wireframe may have some errors or issues that may not be visible right away, thus will base </w:t>
+            </w:r>
+            <w:proofErr w:type="gramStart"/>
+            <w:r>
+              <w:t>off of</w:t>
+            </w:r>
+            <w:proofErr w:type="gramEnd"/>
+            <w:r>
+              <w:t xml:space="preserve"> the wireframe rather than create an exact copy</w:t>
+            </w:r>
+          </w:p>
+        </w:tc>
+        <w:tc>
+          <w:tcPr>
+            <w:tcW w:w="1134" w:type="dxa"/>
+          </w:tcPr>
+          <w:p>
+            <w:pPr>
+              <w:spacing w:before="120"/>
+            </w:pPr>
+            <w:r>
+              <w:rPr>
+                <w:color w:val="FF0000"/>
+              </w:rPr>
+              <w:t>Open</w:t>
+            </w:r>
+          </w:p>
+        </w:tc>
+      </w:tr>
+      <w:tr>
+        <w:tc>
+          <w:tcPr>
+            <w:tcW w:w="1668" w:type="dxa"/>
+          </w:tcPr>
+          <w:p>
+            <w:pPr>
+              <w:spacing w:before="120"/>
+            </w:pPr>
+            <w:r>
+              <w:t>2019.02-13</w:t>
+            </w:r>
+          </w:p>
+        </w:tc>
+        <w:tc>
+          <w:tcPr>
+            <w:tcW w:w="3827" w:type="dxa"/>
+          </w:tcPr>
+          <w:p>
+            <w:pPr>
+              <w:spacing w:before="120"/>
+            </w:pPr>
+            <w:r>
+              <w:t>Non-technical understanding of workflow</w:t>
+            </w:r>
+          </w:p>
+        </w:tc>
+        <w:tc>
+          <w:tcPr>
+            <w:tcW w:w="3827" w:type="dxa"/>
+          </w:tcPr>
+          <w:p>
+            <w:pPr>
+              <w:spacing w:before="120"/>
+            </w:pPr>
+            <w:r>
+              <w:t>Client may not have the best understanding of how the workflow works even if we document it to the best of our abilities</w:t>
+            </w:r>
+          </w:p>
+        </w:tc>
+        <w:tc>
+          <w:tcPr>
+            <w:tcW w:w="3827" w:type="dxa"/>
+          </w:tcPr>
+          <w:p>
+            <w:pPr>
+              <w:spacing w:before="120"/>
+            </w:pPr>
+            <w:r>
+              <w:t>We will schedule a ph</w:t>
             </w:r>
             <w:bookmarkStart w:id="2" w:name="_GoBack"/>
             <w:bookmarkEnd w:id="2"/>
             <w:r>
-              <w:t xml:space="preserve">are located </w:t>
-            </w:r>
-          </w:p>
-        </w:tc>
-        <w:tc>
-          <w:tcPr>
-            <w:tcW w:w="1134" w:type="dxa"/>
-          </w:tcPr>
-          <w:p>
-            <w:pPr>
-              <w:spacing w:before="120"/>
-              <w:rPr>
-                <w:color w:val="FF0000"/>
-              </w:rPr>
-            </w:pPr>
-            <w:r>
-              <w:rPr>
-                <w:color w:val="9BBB59" w:themeColor="accent3"/>
-              </w:rPr>
-              <w:t>Closed</w:t>
-            </w:r>
-          </w:p>
-        </w:tc>
-      </w:tr>
-      <w:tr>
-        <w:tc>
-          <w:tcPr>
-            <w:tcW w:w="1668" w:type="dxa"/>
-          </w:tcPr>
-          <w:p>
-            <w:pPr>
-              <w:spacing w:before="120"/>
-            </w:pPr>
-            <w:r>
-              <w:t>2019-01-29</w:t>
-            </w:r>
-          </w:p>
-        </w:tc>
-        <w:tc>
-          <w:tcPr>
-            <w:tcW w:w="3827" w:type="dxa"/>
-          </w:tcPr>
-          <w:p>
-            <w:pPr>
-              <w:spacing w:before="120"/>
-            </w:pPr>
-            <w:r>
-              <w:t>Setting up database using PHP &amp; MySQL</w:t>
-            </w:r>
-          </w:p>
-        </w:tc>
-        <w:tc>
-          <w:tcPr>
-            <w:tcW w:w="3827" w:type="dxa"/>
-          </w:tcPr>
-          <w:p>
-            <w:pPr>
-              <w:spacing w:before="120"/>
-            </w:pPr>
-            <w:r>
-              <w:t>As a team, we have not implemented a database, so will be something new to all of us</w:t>
-            </w:r>
-          </w:p>
-        </w:tc>
-        <w:tc>
-          <w:tcPr>
-            <w:tcW w:w="3827" w:type="dxa"/>
-          </w:tcPr>
-          <w:p>
-            <w:pPr>
-              <w:spacing w:before="120"/>
-            </w:pPr>
-            <w:r>
-              <w:t xml:space="preserve">Henry/Harman will be working on the database </w:t>
-            </w:r>
-            <w:proofErr w:type="gramStart"/>
-            <w:r>
-              <w:t>end, and</w:t>
-            </w:r>
-            <w:proofErr w:type="gramEnd"/>
-            <w:r>
-              <w:t xml:space="preserve"> will research on that. Will start early on database</w:t>
-            </w:r>
-          </w:p>
-        </w:tc>
-        <w:tc>
-          <w:tcPr>
-            <w:tcW w:w="1134" w:type="dxa"/>
-          </w:tcPr>
-          <w:p>
-            <w:pPr>
-              <w:spacing w:before="120"/>
-              <w:rPr>
-                <w:color w:val="FF0000"/>
-              </w:rPr>
-            </w:pPr>
-            <w:r>
-              <w:rPr>
-                <w:color w:val="FF0000"/>
-              </w:rPr>
-              <w:t>Open</w:t>
-            </w:r>
-          </w:p>
-        </w:tc>
-      </w:tr>
-      <w:tr>
-        <w:tc>
-          <w:tcPr>
-            <w:tcW w:w="1668" w:type="dxa"/>
-          </w:tcPr>
-          <w:p>
-            <w:pPr>
-              <w:spacing w:before="120"/>
-              <w:rPr>
-                <w:color w:val="5B9BD5"/>
-              </w:rPr>
-            </w:pPr>
-            <w:r>
-              <w:t>2019-02-02</w:t>
-            </w:r>
-          </w:p>
-        </w:tc>
-        <w:tc>
-          <w:tcPr>
-            <w:tcW w:w="3827" w:type="dxa"/>
-          </w:tcPr>
-          <w:p>
-            <w:pPr>
-              <w:spacing w:before="120"/>
-              <w:rPr>
-                <w:i/>
-                <w:color w:val="5B9BD5"/>
-              </w:rPr>
-            </w:pPr>
-            <w:r>
-              <w:t>Bluetooth beacon technology</w:t>
-            </w:r>
-          </w:p>
-        </w:tc>
-        <w:tc>
-          <w:tcPr>
-            <w:tcW w:w="3827" w:type="dxa"/>
-          </w:tcPr>
-          <w:p>
-            <w:pPr>
-              <w:spacing w:before="120"/>
-            </w:pPr>
-            <w:r>
-              <w:t>New technology being introduced to group. Also has a hardware component that may cause issues</w:t>
-            </w:r>
-          </w:p>
-        </w:tc>
-        <w:tc>
-          <w:tcPr>
-            <w:tcW w:w="3827" w:type="dxa"/>
-          </w:tcPr>
-          <w:p>
-            <w:pPr>
-              <w:spacing w:before="120"/>
-            </w:pPr>
-            <w:r>
-              <w:t xml:space="preserve">Oliver will gather information and test the technology. If any issues are encountered, we can contact </w:t>
-            </w:r>
-          </w:p>
-        </w:tc>
-        <w:tc>
-          <w:tcPr>
-            <w:tcW w:w="1134" w:type="dxa"/>
-          </w:tcPr>
-          <w:p>
-            <w:pPr>
-              <w:spacing w:before="120"/>
-              <w:rPr>
-                <w:color w:val="FF0000"/>
-              </w:rPr>
-            </w:pPr>
-            <w:r>
-              <w:rPr>
-                <w:color w:val="FF0000"/>
-              </w:rPr>
-              <w:t>Open</w:t>
-            </w:r>
-          </w:p>
-        </w:tc>
-      </w:tr>
-      <w:tr>
-        <w:tc>
-          <w:tcPr>
-            <w:tcW w:w="1668" w:type="dxa"/>
-          </w:tcPr>
-          <w:p>
-            <w:pPr>
-              <w:spacing w:before="120"/>
-              <w:rPr>
-                <w:color w:val="5B9BD5"/>
-              </w:rPr>
-            </w:pPr>
-            <w:r>
-              <w:t>2019-02-02</w:t>
-            </w:r>
-          </w:p>
-        </w:tc>
-        <w:tc>
-          <w:tcPr>
-            <w:tcW w:w="3827" w:type="dxa"/>
-          </w:tcPr>
-          <w:p>
-            <w:pPr>
-              <w:spacing w:before="120"/>
-              <w:rPr>
-                <w:i/>
-                <w:color w:val="5B9BD5"/>
-              </w:rPr>
-            </w:pPr>
-            <w:r>
-              <w:t>Location services with Android studio</w:t>
-            </w:r>
-          </w:p>
-        </w:tc>
-        <w:tc>
-          <w:tcPr>
-            <w:tcW w:w="3827" w:type="dxa"/>
-          </w:tcPr>
-          <w:p>
-            <w:pPr>
-              <w:spacing w:before="120"/>
-            </w:pPr>
-            <w:r>
-              <w:t>Need to display location on a map GUI, as well grab coordinates of the user</w:t>
-            </w:r>
-          </w:p>
-        </w:tc>
-        <w:tc>
-          <w:tcPr>
-            <w:tcW w:w="3827" w:type="dxa"/>
-          </w:tcPr>
-          <w:p>
-            <w:pPr>
-              <w:spacing w:before="120"/>
-            </w:pPr>
-            <w:r>
-              <w:t>Work is done on locating the user, but some issues exist on some devices. Our Android instructor (Medhat) is available to help if needed</w:t>
-            </w:r>
-          </w:p>
-        </w:tc>
-        <w:tc>
-          <w:tcPr>
-            <w:tcW w:w="1134" w:type="dxa"/>
-          </w:tcPr>
-          <w:p>
-            <w:pPr>
-              <w:spacing w:before="120"/>
-              <w:rPr>
-                <w:color w:val="FF0000"/>
-              </w:rPr>
-            </w:pPr>
-            <w:r>
-              <w:rPr>
-                <w:color w:val="FF0000"/>
-              </w:rPr>
-              <w:t>Open</w:t>
-            </w:r>
-          </w:p>
-        </w:tc>
-      </w:tr>
-      <w:tr>
-        <w:tc>
-          <w:tcPr>
-            <w:tcW w:w="1668" w:type="dxa"/>
-          </w:tcPr>
-          <w:p>
-            <w:pPr>
-              <w:spacing w:before="120"/>
-              <w:rPr>
-                <w:color w:val="5B9BD5"/>
-              </w:rPr>
-            </w:pPr>
-            <w:r>
-              <w:t>2019-02-02</w:t>
-            </w:r>
-          </w:p>
-        </w:tc>
-        <w:tc>
-          <w:tcPr>
-            <w:tcW w:w="3827" w:type="dxa"/>
-          </w:tcPr>
-          <w:p>
-            <w:pPr>
-              <w:spacing w:before="120"/>
-              <w:rPr>
-                <w:i/>
-                <w:color w:val="5B9BD5"/>
-              </w:rPr>
-            </w:pPr>
-            <w:r>
-              <w:t>Creating a user manual</w:t>
-            </w:r>
-          </w:p>
-        </w:tc>
-        <w:tc>
-          <w:tcPr>
-            <w:tcW w:w="3827" w:type="dxa"/>
-          </w:tcPr>
-          <w:p>
-            <w:pPr>
-              <w:spacing w:before="120"/>
-            </w:pPr>
-            <w:r>
-              <w:t>Will need to create a user manual at the end of the project for both business owners and users</w:t>
-            </w:r>
-          </w:p>
-        </w:tc>
-        <w:tc>
-          <w:tcPr>
-            <w:tcW w:w="3827" w:type="dxa"/>
-          </w:tcPr>
-          <w:p>
-            <w:pPr>
-              <w:spacing w:before="120"/>
-            </w:pPr>
-            <w:r>
-              <w:t>We do have experience in creating instruction sets, but will likely need to communicate back and forth between Reese and Judy for feedback</w:t>
-            </w:r>
-          </w:p>
-        </w:tc>
-        <w:tc>
-          <w:tcPr>
-            <w:tcW w:w="1134" w:type="dxa"/>
-          </w:tcPr>
-          <w:p>
-            <w:pPr>
-              <w:spacing w:before="120"/>
-              <w:rPr>
-                <w:color w:val="FF0000"/>
-              </w:rPr>
-            </w:pPr>
-            <w:r>
-              <w:rPr>
-                <w:color w:val="FF0000"/>
-              </w:rPr>
-              <w:t>Open</w:t>
-            </w:r>
-          </w:p>
-        </w:tc>
-      </w:tr>
-      <w:tr>
-        <w:tc>
-          <w:tcPr>
-            <w:tcW w:w="1668" w:type="dxa"/>
-          </w:tcPr>
-          <w:p>
-            <w:pPr>
-              <w:spacing w:before="120"/>
-              <w:rPr>
-                <w:color w:val="5B9BD5"/>
-              </w:rPr>
-            </w:pPr>
-            <w:r>
-              <w:t>2019-02-06</w:t>
-            </w:r>
-          </w:p>
-        </w:tc>
-        <w:tc>
-          <w:tcPr>
-            <w:tcW w:w="3827" w:type="dxa"/>
-          </w:tcPr>
-          <w:p>
-            <w:pPr>
-              <w:spacing w:before="120"/>
-              <w:rPr>
-                <w:i/>
-                <w:color w:val="5B9BD5"/>
-              </w:rPr>
-            </w:pPr>
-            <w:r>
-              <w:t xml:space="preserve">Basing GUI </w:t>
-            </w:r>
-            <w:proofErr w:type="gramStart"/>
-            <w:r>
-              <w:t>off of</w:t>
-            </w:r>
-            <w:proofErr w:type="gramEnd"/>
-            <w:r>
-              <w:t xml:space="preserve"> provided wireframe</w:t>
-            </w:r>
-          </w:p>
-        </w:tc>
-        <w:tc>
-          <w:tcPr>
-            <w:tcW w:w="3827" w:type="dxa"/>
-          </w:tcPr>
-          <w:p>
-            <w:pPr>
-              <w:spacing w:before="120"/>
-            </w:pPr>
-            <w:r>
-              <w:t xml:space="preserve">Will base the GUI of the android application </w:t>
-            </w:r>
-            <w:proofErr w:type="gramStart"/>
-            <w:r>
-              <w:t>off of</w:t>
-            </w:r>
-            <w:proofErr w:type="gramEnd"/>
-            <w:r>
-              <w:t xml:space="preserve"> the provided wireframe</w:t>
-            </w:r>
-          </w:p>
-        </w:tc>
-        <w:tc>
-          <w:tcPr>
-            <w:tcW w:w="3827" w:type="dxa"/>
-          </w:tcPr>
-          <w:p>
-            <w:pPr>
-              <w:spacing w:before="120"/>
-            </w:pPr>
-            <w:r>
-              <w:t xml:space="preserve">Wireframe may have some errors or issues that may not be visible right away, thus will base </w:t>
-            </w:r>
-            <w:proofErr w:type="gramStart"/>
-            <w:r>
-              <w:t>off of</w:t>
-            </w:r>
-            <w:proofErr w:type="gramEnd"/>
-            <w:r>
-              <w:t xml:space="preserve"> the wireframe rather than create an exact copy</w:t>
-            </w:r>
-          </w:p>
-        </w:tc>
-        <w:tc>
-          <w:tcPr>
-            <w:tcW w:w="1134" w:type="dxa"/>
-          </w:tcPr>
-          <w:p>
-            <w:pPr>
-              <w:spacing w:before="120"/>
-            </w:pPr>
-            <w:r>
-              <w:rPr>
-                <w:color w:val="FF0000"/>
-              </w:rPr>
-              <w:t>Open</w:t>
-            </w:r>
-          </w:p>
-        </w:tc>
-      </w:tr>
-      <w:tr>
-        <w:tc>
-          <w:tcPr>
-            <w:tcW w:w="1668" w:type="dxa"/>
-          </w:tcPr>
-          <w:p>
-            <w:pPr>
-              <w:spacing w:before="120"/>
-            </w:pPr>
-            <w:r>
-              <w:t>2019.02-13</w:t>
-            </w:r>
-          </w:p>
-        </w:tc>
-        <w:tc>
-          <w:tcPr>
-            <w:tcW w:w="3827" w:type="dxa"/>
-          </w:tcPr>
-          <w:p>
-            <w:pPr>
-              <w:spacing w:before="120"/>
-            </w:pPr>
-            <w:r>
-              <w:t>Non-technical understanding of workflow</w:t>
-            </w:r>
-          </w:p>
-        </w:tc>
-        <w:tc>
-          <w:tcPr>
-            <w:tcW w:w="3827" w:type="dxa"/>
-          </w:tcPr>
-          <w:p>
-            <w:pPr>
-              <w:spacing w:before="120"/>
-            </w:pPr>
-            <w:r>
-              <w:t>Client may not have the best understanding of how the workflow works even if we document it to the best of our abilities</w:t>
-            </w:r>
-          </w:p>
-        </w:tc>
-        <w:tc>
-          <w:tcPr>
-            <w:tcW w:w="3827" w:type="dxa"/>
-          </w:tcPr>
-          <w:p>
-            <w:pPr>
-              <w:spacing w:before="120"/>
-            </w:pPr>
-            <w:r>
-              <w:t>We will schedule a physical meeting with the client to ensure that he understands our vision of the project</w:t>
+              <w:t>ysical meeting with the client to ensure that he understands our vision of the project</w:t>
             </w:r>
           </w:p>
         </w:tc>

</xml_diff>

<commit_message>
Added Supervisor minutes & Risks + Issues
</commit_message>
<xml_diff>
--- a/Documentation/Risks and Issues Working Table.docx
+++ b/Documentation/Risks and Issues Working Table.docx
@@ -461,9 +461,9 @@
             <w:r>
               <w:rPr>
                 <w:rFonts w:ascii="Times New Roman" w:hAnsi="Times New Roman"/>
-                <w:color w:val="FF0000"/>
-              </w:rPr>
-              <w:t>Open</w:t>
+                <w:color w:val="00B050"/>
+              </w:rPr>
+              <w:t>Closed</w:t>
             </w:r>
           </w:p>
         </w:tc>
@@ -1058,9 +1058,9 @@
             </w:pPr>
             <w:r>
               <w:rPr>
-                <w:color w:val="FF0000"/>
-              </w:rPr>
-              <w:t>Open</w:t>
+                <w:color w:val="00B050"/>
+              </w:rPr>
+              <w:t>Closed</w:t>
             </w:r>
           </w:p>
         </w:tc>
@@ -1157,7 +1157,6 @@
                 <w:color w:val="5B9BD5"/>
               </w:rPr>
             </w:pPr>
-            <w:bookmarkStart w:id="2" w:name="_GoBack" w:colFirst="4" w:colLast="4"/>
             <w:r>
               <w:t>2019-02-06</w:t>
             </w:r>
@@ -1323,7 +1322,6 @@
           </w:p>
         </w:tc>
       </w:tr>
-      <w:bookmarkEnd w:id="2"/>
       <w:tr>
         <w:tc>
           <w:tcPr>
@@ -1399,8 +1397,1032 @@
               <w:spacing w:before="120"/>
             </w:pPr>
             <w:r>
+              <w:rPr>
+                <w:color w:val="00B050"/>
+              </w:rPr>
+              <w:t>Closed</w:t>
+            </w:r>
+          </w:p>
+        </w:tc>
+      </w:tr>
+      <w:tr>
+        <w:tc>
+          <w:tcPr>
+            <w:tcW w:w="1668" w:type="dxa"/>
+          </w:tcPr>
+          <w:p>
+            <w:pPr>
+              <w:spacing w:before="120"/>
+              <w:rPr>
+                <w:color w:val="000000" w:themeColor="text1"/>
+              </w:rPr>
+            </w:pPr>
+            <w:r>
+              <w:rPr>
+                <w:color w:val="000000" w:themeColor="text1"/>
+              </w:rPr>
+              <w:t>2019-04-25</w:t>
+            </w:r>
+          </w:p>
+        </w:tc>
+        <w:tc>
+          <w:tcPr>
+            <w:tcW w:w="3827" w:type="dxa"/>
+          </w:tcPr>
+          <w:p>
+            <w:pPr>
+              <w:spacing w:before="120"/>
+              <w:rPr>
+                <w:color w:val="000000" w:themeColor="text1"/>
+              </w:rPr>
+            </w:pPr>
+            <w:r>
+              <w:rPr>
+                <w:color w:val="000000" w:themeColor="text1"/>
+              </w:rPr>
+              <w:t>Implementing a “new” GUI</w:t>
+            </w:r>
+          </w:p>
+        </w:tc>
+        <w:tc>
+          <w:tcPr>
+            <w:tcW w:w="3827" w:type="dxa"/>
+          </w:tcPr>
+          <w:p>
+            <w:pPr>
+              <w:spacing w:before="120"/>
+            </w:pPr>
+            <w:r>
+              <w:t xml:space="preserve">Client may disagree with some design choices. </w:t>
+            </w:r>
+            <w:proofErr w:type="gramStart"/>
+            <w:r>
+              <w:t>Also</w:t>
+            </w:r>
+            <w:proofErr w:type="gramEnd"/>
+            <w:r>
+              <w:t xml:space="preserve"> we are not graphic designers so we may not make the best choices either.</w:t>
+            </w:r>
+          </w:p>
+        </w:tc>
+        <w:tc>
+          <w:tcPr>
+            <w:tcW w:w="3827" w:type="dxa"/>
+          </w:tcPr>
+          <w:p>
+            <w:pPr>
+              <w:spacing w:before="120"/>
+            </w:pPr>
+            <w:r>
+              <w:t>Will communicate with the client as much as possible to ensure that the vision is aligned as much as possible</w:t>
+            </w:r>
+          </w:p>
+        </w:tc>
+        <w:tc>
+          <w:tcPr>
+            <w:tcW w:w="1134" w:type="dxa"/>
+          </w:tcPr>
+          <w:p>
+            <w:pPr>
+              <w:spacing w:before="120"/>
+              <w:rPr>
+                <w:color w:val="00B050"/>
+              </w:rPr>
+            </w:pPr>
+            <w:r>
+              <w:rPr>
+                <w:color w:val="FF0000"/>
+              </w:rPr>
               <w:t>Open</w:t>
             </w:r>
+          </w:p>
+        </w:tc>
+      </w:tr>
+      <w:tr>
+        <w:tc>
+          <w:tcPr>
+            <w:tcW w:w="1668" w:type="dxa"/>
+          </w:tcPr>
+          <w:p>
+            <w:pPr>
+              <w:spacing w:before="120"/>
+              <w:rPr>
+                <w:color w:val="000000" w:themeColor="text1"/>
+              </w:rPr>
+            </w:pPr>
+            <w:r>
+              <w:rPr>
+                <w:color w:val="000000" w:themeColor="text1"/>
+              </w:rPr>
+              <w:t>2019-04-25</w:t>
+            </w:r>
+          </w:p>
+        </w:tc>
+        <w:tc>
+          <w:tcPr>
+            <w:tcW w:w="3827" w:type="dxa"/>
+          </w:tcPr>
+          <w:p>
+            <w:pPr>
+              <w:spacing w:before="120"/>
+              <w:rPr>
+                <w:color w:val="000000" w:themeColor="text1"/>
+              </w:rPr>
+            </w:pPr>
+            <w:r>
+              <w:rPr>
+                <w:color w:val="000000" w:themeColor="text1"/>
+              </w:rPr>
+              <w:t>Getting/Uploading an Image to s3</w:t>
+            </w:r>
+          </w:p>
+        </w:tc>
+        <w:tc>
+          <w:tcPr>
+            <w:tcW w:w="3827" w:type="dxa"/>
+          </w:tcPr>
+          <w:p>
+            <w:pPr>
+              <w:spacing w:before="120"/>
+            </w:pPr>
+            <w:r>
+              <w:t>Needed a way to get and upload images. Will use s3 to store the images.</w:t>
+            </w:r>
+          </w:p>
+          <w:p>
+            <w:pPr>
+              <w:spacing w:before="120"/>
+            </w:pPr>
+            <w:r>
+              <w:t>Will need to do Java to upload to s3.</w:t>
+            </w:r>
+          </w:p>
+          <w:p>
+            <w:pPr>
+              <w:spacing w:before="120"/>
+            </w:pPr>
+            <w:r>
+              <w:t>Then need to do ec2 grabbing from s3</w:t>
+            </w:r>
+          </w:p>
+        </w:tc>
+        <w:tc>
+          <w:tcPr>
+            <w:tcW w:w="3827" w:type="dxa"/>
+          </w:tcPr>
+          <w:p>
+            <w:pPr>
+              <w:spacing w:before="120"/>
+            </w:pPr>
+            <w:r>
+              <w:t>Read as much documentation as possible, and do a lot of test cases</w:t>
+            </w:r>
+          </w:p>
+        </w:tc>
+        <w:tc>
+          <w:tcPr>
+            <w:tcW w:w="1134" w:type="dxa"/>
+          </w:tcPr>
+          <w:p>
+            <w:pPr>
+              <w:spacing w:before="120"/>
+              <w:rPr>
+                <w:color w:val="FF0000"/>
+              </w:rPr>
+            </w:pPr>
+            <w:r>
+              <w:rPr>
+                <w:color w:val="FF0000"/>
+              </w:rPr>
+              <w:t>Open</w:t>
+            </w:r>
+          </w:p>
+        </w:tc>
+      </w:tr>
+      <w:tr>
+        <w:tc>
+          <w:tcPr>
+            <w:tcW w:w="1668" w:type="dxa"/>
+          </w:tcPr>
+          <w:p>
+            <w:pPr>
+              <w:spacing w:before="120"/>
+              <w:rPr>
+                <w:color w:val="000000" w:themeColor="text1"/>
+              </w:rPr>
+            </w:pPr>
+            <w:r>
+              <w:rPr>
+                <w:color w:val="000000" w:themeColor="text1"/>
+              </w:rPr>
+              <w:t>2019-04-25</w:t>
+            </w:r>
+          </w:p>
+        </w:tc>
+        <w:tc>
+          <w:tcPr>
+            <w:tcW w:w="3827" w:type="dxa"/>
+          </w:tcPr>
+          <w:p>
+            <w:pPr>
+              <w:spacing w:before="120"/>
+              <w:rPr>
+                <w:color w:val="000000" w:themeColor="text1"/>
+              </w:rPr>
+            </w:pPr>
+            <w:r>
+              <w:rPr>
+                <w:color w:val="000000" w:themeColor="text1"/>
+              </w:rPr>
+              <w:t>Bugs from Stage 1</w:t>
+            </w:r>
+          </w:p>
+        </w:tc>
+        <w:tc>
+          <w:tcPr>
+            <w:tcW w:w="3827" w:type="dxa"/>
+          </w:tcPr>
+          <w:p>
+            <w:pPr>
+              <w:spacing w:before="120"/>
+            </w:pPr>
+            <w:r>
+              <w:t>Found some bugs from Stage 1</w:t>
+            </w:r>
+          </w:p>
+        </w:tc>
+        <w:tc>
+          <w:tcPr>
+            <w:tcW w:w="3827" w:type="dxa"/>
+          </w:tcPr>
+          <w:p>
+            <w:pPr>
+              <w:spacing w:before="120"/>
+            </w:pPr>
+            <w:r>
+              <w:t xml:space="preserve">Will fix and take more measures in test cases to reduce the </w:t>
+            </w:r>
+            <w:proofErr w:type="gramStart"/>
+            <w:r>
+              <w:t>amount</w:t>
+            </w:r>
+            <w:proofErr w:type="gramEnd"/>
+            <w:r>
+              <w:t xml:space="preserve"> of bugs in the future</w:t>
+            </w:r>
+          </w:p>
+        </w:tc>
+        <w:tc>
+          <w:tcPr>
+            <w:tcW w:w="1134" w:type="dxa"/>
+          </w:tcPr>
+          <w:p>
+            <w:pPr>
+              <w:spacing w:before="120"/>
+              <w:rPr>
+                <w:color w:val="FF0000"/>
+              </w:rPr>
+            </w:pPr>
+            <w:r>
+              <w:rPr>
+                <w:color w:val="FF0000"/>
+              </w:rPr>
+              <w:t>Open</w:t>
+            </w:r>
+          </w:p>
+        </w:tc>
+      </w:tr>
+      <w:tr>
+        <w:tc>
+          <w:tcPr>
+            <w:tcW w:w="1668" w:type="dxa"/>
+          </w:tcPr>
+          <w:p>
+            <w:pPr>
+              <w:spacing w:before="120"/>
+              <w:rPr>
+                <w:color w:val="000000" w:themeColor="text1"/>
+              </w:rPr>
+            </w:pPr>
+            <w:bookmarkStart w:id="2" w:name="_GoBack"/>
+            <w:bookmarkEnd w:id="2"/>
+          </w:p>
+        </w:tc>
+        <w:tc>
+          <w:tcPr>
+            <w:tcW w:w="3827" w:type="dxa"/>
+          </w:tcPr>
+          <w:p>
+            <w:pPr>
+              <w:spacing w:before="120"/>
+              <w:rPr>
+                <w:color w:val="000000" w:themeColor="text1"/>
+              </w:rPr>
+            </w:pPr>
+          </w:p>
+        </w:tc>
+        <w:tc>
+          <w:tcPr>
+            <w:tcW w:w="3827" w:type="dxa"/>
+          </w:tcPr>
+          <w:p>
+            <w:pPr>
+              <w:spacing w:before="120"/>
+            </w:pPr>
+          </w:p>
+        </w:tc>
+        <w:tc>
+          <w:tcPr>
+            <w:tcW w:w="3827" w:type="dxa"/>
+          </w:tcPr>
+          <w:p>
+            <w:pPr>
+              <w:spacing w:before="120"/>
+            </w:pPr>
+          </w:p>
+        </w:tc>
+        <w:tc>
+          <w:tcPr>
+            <w:tcW w:w="1134" w:type="dxa"/>
+          </w:tcPr>
+          <w:p>
+            <w:pPr>
+              <w:spacing w:before="120"/>
+              <w:rPr>
+                <w:color w:val="00B050"/>
+              </w:rPr>
+            </w:pPr>
+          </w:p>
+        </w:tc>
+      </w:tr>
+      <w:tr>
+        <w:tc>
+          <w:tcPr>
+            <w:tcW w:w="1668" w:type="dxa"/>
+          </w:tcPr>
+          <w:p>
+            <w:pPr>
+              <w:spacing w:before="120"/>
+              <w:rPr>
+                <w:color w:val="000000" w:themeColor="text1"/>
+              </w:rPr>
+            </w:pPr>
+          </w:p>
+        </w:tc>
+        <w:tc>
+          <w:tcPr>
+            <w:tcW w:w="3827" w:type="dxa"/>
+          </w:tcPr>
+          <w:p>
+            <w:pPr>
+              <w:spacing w:before="120"/>
+              <w:rPr>
+                <w:color w:val="000000" w:themeColor="text1"/>
+              </w:rPr>
+            </w:pPr>
+          </w:p>
+        </w:tc>
+        <w:tc>
+          <w:tcPr>
+            <w:tcW w:w="3827" w:type="dxa"/>
+          </w:tcPr>
+          <w:p>
+            <w:pPr>
+              <w:spacing w:before="120"/>
+            </w:pPr>
+          </w:p>
+        </w:tc>
+        <w:tc>
+          <w:tcPr>
+            <w:tcW w:w="3827" w:type="dxa"/>
+          </w:tcPr>
+          <w:p>
+            <w:pPr>
+              <w:spacing w:before="120"/>
+            </w:pPr>
+          </w:p>
+        </w:tc>
+        <w:tc>
+          <w:tcPr>
+            <w:tcW w:w="1134" w:type="dxa"/>
+          </w:tcPr>
+          <w:p>
+            <w:pPr>
+              <w:spacing w:before="120"/>
+              <w:rPr>
+                <w:color w:val="00B050"/>
+              </w:rPr>
+            </w:pPr>
+          </w:p>
+        </w:tc>
+      </w:tr>
+      <w:tr>
+        <w:tc>
+          <w:tcPr>
+            <w:tcW w:w="1668" w:type="dxa"/>
+          </w:tcPr>
+          <w:p>
+            <w:pPr>
+              <w:spacing w:before="120"/>
+              <w:rPr>
+                <w:color w:val="000000" w:themeColor="text1"/>
+              </w:rPr>
+            </w:pPr>
+          </w:p>
+        </w:tc>
+        <w:tc>
+          <w:tcPr>
+            <w:tcW w:w="3827" w:type="dxa"/>
+          </w:tcPr>
+          <w:p>
+            <w:pPr>
+              <w:spacing w:before="120"/>
+              <w:rPr>
+                <w:color w:val="000000" w:themeColor="text1"/>
+              </w:rPr>
+            </w:pPr>
+          </w:p>
+        </w:tc>
+        <w:tc>
+          <w:tcPr>
+            <w:tcW w:w="3827" w:type="dxa"/>
+          </w:tcPr>
+          <w:p>
+            <w:pPr>
+              <w:spacing w:before="120"/>
+            </w:pPr>
+          </w:p>
+        </w:tc>
+        <w:tc>
+          <w:tcPr>
+            <w:tcW w:w="3827" w:type="dxa"/>
+          </w:tcPr>
+          <w:p>
+            <w:pPr>
+              <w:spacing w:before="120"/>
+            </w:pPr>
+          </w:p>
+        </w:tc>
+        <w:tc>
+          <w:tcPr>
+            <w:tcW w:w="1134" w:type="dxa"/>
+          </w:tcPr>
+          <w:p>
+            <w:pPr>
+              <w:spacing w:before="120"/>
+              <w:rPr>
+                <w:color w:val="00B050"/>
+              </w:rPr>
+            </w:pPr>
+          </w:p>
+        </w:tc>
+      </w:tr>
+      <w:tr>
+        <w:tc>
+          <w:tcPr>
+            <w:tcW w:w="1668" w:type="dxa"/>
+          </w:tcPr>
+          <w:p>
+            <w:pPr>
+              <w:spacing w:before="120"/>
+              <w:rPr>
+                <w:color w:val="000000" w:themeColor="text1"/>
+              </w:rPr>
+            </w:pPr>
+          </w:p>
+        </w:tc>
+        <w:tc>
+          <w:tcPr>
+            <w:tcW w:w="3827" w:type="dxa"/>
+          </w:tcPr>
+          <w:p>
+            <w:pPr>
+              <w:spacing w:before="120"/>
+              <w:rPr>
+                <w:color w:val="000000" w:themeColor="text1"/>
+              </w:rPr>
+            </w:pPr>
+          </w:p>
+        </w:tc>
+        <w:tc>
+          <w:tcPr>
+            <w:tcW w:w="3827" w:type="dxa"/>
+          </w:tcPr>
+          <w:p>
+            <w:pPr>
+              <w:spacing w:before="120"/>
+            </w:pPr>
+          </w:p>
+        </w:tc>
+        <w:tc>
+          <w:tcPr>
+            <w:tcW w:w="3827" w:type="dxa"/>
+          </w:tcPr>
+          <w:p>
+            <w:pPr>
+              <w:spacing w:before="120"/>
+            </w:pPr>
+          </w:p>
+        </w:tc>
+        <w:tc>
+          <w:tcPr>
+            <w:tcW w:w="1134" w:type="dxa"/>
+          </w:tcPr>
+          <w:p>
+            <w:pPr>
+              <w:spacing w:before="120"/>
+              <w:rPr>
+                <w:color w:val="00B050"/>
+              </w:rPr>
+            </w:pPr>
+          </w:p>
+        </w:tc>
+      </w:tr>
+      <w:tr>
+        <w:tc>
+          <w:tcPr>
+            <w:tcW w:w="1668" w:type="dxa"/>
+          </w:tcPr>
+          <w:p>
+            <w:pPr>
+              <w:spacing w:before="120"/>
+              <w:rPr>
+                <w:color w:val="000000" w:themeColor="text1"/>
+              </w:rPr>
+            </w:pPr>
+          </w:p>
+        </w:tc>
+        <w:tc>
+          <w:tcPr>
+            <w:tcW w:w="3827" w:type="dxa"/>
+          </w:tcPr>
+          <w:p>
+            <w:pPr>
+              <w:spacing w:before="120"/>
+              <w:rPr>
+                <w:color w:val="000000" w:themeColor="text1"/>
+              </w:rPr>
+            </w:pPr>
+          </w:p>
+        </w:tc>
+        <w:tc>
+          <w:tcPr>
+            <w:tcW w:w="3827" w:type="dxa"/>
+          </w:tcPr>
+          <w:p>
+            <w:pPr>
+              <w:spacing w:before="120"/>
+            </w:pPr>
+          </w:p>
+        </w:tc>
+        <w:tc>
+          <w:tcPr>
+            <w:tcW w:w="3827" w:type="dxa"/>
+          </w:tcPr>
+          <w:p>
+            <w:pPr>
+              <w:spacing w:before="120"/>
+            </w:pPr>
+          </w:p>
+        </w:tc>
+        <w:tc>
+          <w:tcPr>
+            <w:tcW w:w="1134" w:type="dxa"/>
+          </w:tcPr>
+          <w:p>
+            <w:pPr>
+              <w:spacing w:before="120"/>
+              <w:rPr>
+                <w:color w:val="00B050"/>
+              </w:rPr>
+            </w:pPr>
+          </w:p>
+        </w:tc>
+      </w:tr>
+      <w:tr>
+        <w:tc>
+          <w:tcPr>
+            <w:tcW w:w="1668" w:type="dxa"/>
+          </w:tcPr>
+          <w:p>
+            <w:pPr>
+              <w:spacing w:before="120"/>
+              <w:rPr>
+                <w:color w:val="000000" w:themeColor="text1"/>
+              </w:rPr>
+            </w:pPr>
+          </w:p>
+        </w:tc>
+        <w:tc>
+          <w:tcPr>
+            <w:tcW w:w="3827" w:type="dxa"/>
+          </w:tcPr>
+          <w:p>
+            <w:pPr>
+              <w:spacing w:before="120"/>
+              <w:rPr>
+                <w:color w:val="000000" w:themeColor="text1"/>
+              </w:rPr>
+            </w:pPr>
+          </w:p>
+        </w:tc>
+        <w:tc>
+          <w:tcPr>
+            <w:tcW w:w="3827" w:type="dxa"/>
+          </w:tcPr>
+          <w:p>
+            <w:pPr>
+              <w:spacing w:before="120"/>
+            </w:pPr>
+          </w:p>
+        </w:tc>
+        <w:tc>
+          <w:tcPr>
+            <w:tcW w:w="3827" w:type="dxa"/>
+          </w:tcPr>
+          <w:p>
+            <w:pPr>
+              <w:spacing w:before="120"/>
+            </w:pPr>
+          </w:p>
+        </w:tc>
+        <w:tc>
+          <w:tcPr>
+            <w:tcW w:w="1134" w:type="dxa"/>
+          </w:tcPr>
+          <w:p>
+            <w:pPr>
+              <w:spacing w:before="120"/>
+              <w:rPr>
+                <w:color w:val="00B050"/>
+              </w:rPr>
+            </w:pPr>
+          </w:p>
+        </w:tc>
+      </w:tr>
+      <w:tr>
+        <w:tc>
+          <w:tcPr>
+            <w:tcW w:w="1668" w:type="dxa"/>
+          </w:tcPr>
+          <w:p>
+            <w:pPr>
+              <w:spacing w:before="120"/>
+              <w:rPr>
+                <w:color w:val="000000" w:themeColor="text1"/>
+              </w:rPr>
+            </w:pPr>
+          </w:p>
+        </w:tc>
+        <w:tc>
+          <w:tcPr>
+            <w:tcW w:w="3827" w:type="dxa"/>
+          </w:tcPr>
+          <w:p>
+            <w:pPr>
+              <w:spacing w:before="120"/>
+              <w:rPr>
+                <w:color w:val="000000" w:themeColor="text1"/>
+              </w:rPr>
+            </w:pPr>
+          </w:p>
+        </w:tc>
+        <w:tc>
+          <w:tcPr>
+            <w:tcW w:w="3827" w:type="dxa"/>
+          </w:tcPr>
+          <w:p>
+            <w:pPr>
+              <w:spacing w:before="120"/>
+            </w:pPr>
+          </w:p>
+        </w:tc>
+        <w:tc>
+          <w:tcPr>
+            <w:tcW w:w="3827" w:type="dxa"/>
+          </w:tcPr>
+          <w:p>
+            <w:pPr>
+              <w:spacing w:before="120"/>
+            </w:pPr>
+          </w:p>
+        </w:tc>
+        <w:tc>
+          <w:tcPr>
+            <w:tcW w:w="1134" w:type="dxa"/>
+          </w:tcPr>
+          <w:p>
+            <w:pPr>
+              <w:spacing w:before="120"/>
+              <w:rPr>
+                <w:color w:val="00B050"/>
+              </w:rPr>
+            </w:pPr>
+          </w:p>
+        </w:tc>
+      </w:tr>
+      <w:tr>
+        <w:tc>
+          <w:tcPr>
+            <w:tcW w:w="1668" w:type="dxa"/>
+          </w:tcPr>
+          <w:p>
+            <w:pPr>
+              <w:spacing w:before="120"/>
+              <w:rPr>
+                <w:color w:val="000000" w:themeColor="text1"/>
+              </w:rPr>
+            </w:pPr>
+          </w:p>
+        </w:tc>
+        <w:tc>
+          <w:tcPr>
+            <w:tcW w:w="3827" w:type="dxa"/>
+          </w:tcPr>
+          <w:p>
+            <w:pPr>
+              <w:spacing w:before="120"/>
+              <w:rPr>
+                <w:color w:val="000000" w:themeColor="text1"/>
+              </w:rPr>
+            </w:pPr>
+          </w:p>
+        </w:tc>
+        <w:tc>
+          <w:tcPr>
+            <w:tcW w:w="3827" w:type="dxa"/>
+          </w:tcPr>
+          <w:p>
+            <w:pPr>
+              <w:spacing w:before="120"/>
+            </w:pPr>
+          </w:p>
+        </w:tc>
+        <w:tc>
+          <w:tcPr>
+            <w:tcW w:w="3827" w:type="dxa"/>
+          </w:tcPr>
+          <w:p>
+            <w:pPr>
+              <w:spacing w:before="120"/>
+            </w:pPr>
+          </w:p>
+        </w:tc>
+        <w:tc>
+          <w:tcPr>
+            <w:tcW w:w="1134" w:type="dxa"/>
+          </w:tcPr>
+          <w:p>
+            <w:pPr>
+              <w:spacing w:before="120"/>
+              <w:rPr>
+                <w:color w:val="00B050"/>
+              </w:rPr>
+            </w:pPr>
+          </w:p>
+        </w:tc>
+      </w:tr>
+      <w:tr>
+        <w:tc>
+          <w:tcPr>
+            <w:tcW w:w="1668" w:type="dxa"/>
+          </w:tcPr>
+          <w:p>
+            <w:pPr>
+              <w:spacing w:before="120"/>
+              <w:rPr>
+                <w:color w:val="000000" w:themeColor="text1"/>
+              </w:rPr>
+            </w:pPr>
+          </w:p>
+        </w:tc>
+        <w:tc>
+          <w:tcPr>
+            <w:tcW w:w="3827" w:type="dxa"/>
+          </w:tcPr>
+          <w:p>
+            <w:pPr>
+              <w:spacing w:before="120"/>
+              <w:rPr>
+                <w:color w:val="000000" w:themeColor="text1"/>
+              </w:rPr>
+            </w:pPr>
+          </w:p>
+        </w:tc>
+        <w:tc>
+          <w:tcPr>
+            <w:tcW w:w="3827" w:type="dxa"/>
+          </w:tcPr>
+          <w:p>
+            <w:pPr>
+              <w:spacing w:before="120"/>
+            </w:pPr>
+          </w:p>
+        </w:tc>
+        <w:tc>
+          <w:tcPr>
+            <w:tcW w:w="3827" w:type="dxa"/>
+          </w:tcPr>
+          <w:p>
+            <w:pPr>
+              <w:spacing w:before="120"/>
+            </w:pPr>
+          </w:p>
+        </w:tc>
+        <w:tc>
+          <w:tcPr>
+            <w:tcW w:w="1134" w:type="dxa"/>
+          </w:tcPr>
+          <w:p>
+            <w:pPr>
+              <w:spacing w:before="120"/>
+              <w:rPr>
+                <w:color w:val="00B050"/>
+              </w:rPr>
+            </w:pPr>
+          </w:p>
+        </w:tc>
+      </w:tr>
+      <w:tr>
+        <w:tc>
+          <w:tcPr>
+            <w:tcW w:w="1668" w:type="dxa"/>
+          </w:tcPr>
+          <w:p>
+            <w:pPr>
+              <w:spacing w:before="120"/>
+              <w:rPr>
+                <w:color w:val="000000" w:themeColor="text1"/>
+              </w:rPr>
+            </w:pPr>
+          </w:p>
+        </w:tc>
+        <w:tc>
+          <w:tcPr>
+            <w:tcW w:w="3827" w:type="dxa"/>
+          </w:tcPr>
+          <w:p>
+            <w:pPr>
+              <w:spacing w:before="120"/>
+              <w:rPr>
+                <w:color w:val="000000" w:themeColor="text1"/>
+              </w:rPr>
+            </w:pPr>
+          </w:p>
+        </w:tc>
+        <w:tc>
+          <w:tcPr>
+            <w:tcW w:w="3827" w:type="dxa"/>
+          </w:tcPr>
+          <w:p>
+            <w:pPr>
+              <w:spacing w:before="120"/>
+            </w:pPr>
+          </w:p>
+        </w:tc>
+        <w:tc>
+          <w:tcPr>
+            <w:tcW w:w="3827" w:type="dxa"/>
+          </w:tcPr>
+          <w:p>
+            <w:pPr>
+              <w:spacing w:before="120"/>
+            </w:pPr>
+          </w:p>
+        </w:tc>
+        <w:tc>
+          <w:tcPr>
+            <w:tcW w:w="1134" w:type="dxa"/>
+          </w:tcPr>
+          <w:p>
+            <w:pPr>
+              <w:spacing w:before="120"/>
+              <w:rPr>
+                <w:color w:val="00B050"/>
+              </w:rPr>
+            </w:pPr>
+          </w:p>
+        </w:tc>
+      </w:tr>
+      <w:tr>
+        <w:tc>
+          <w:tcPr>
+            <w:tcW w:w="1668" w:type="dxa"/>
+          </w:tcPr>
+          <w:p>
+            <w:pPr>
+              <w:spacing w:before="120"/>
+              <w:rPr>
+                <w:color w:val="000000" w:themeColor="text1"/>
+              </w:rPr>
+            </w:pPr>
+          </w:p>
+        </w:tc>
+        <w:tc>
+          <w:tcPr>
+            <w:tcW w:w="3827" w:type="dxa"/>
+          </w:tcPr>
+          <w:p>
+            <w:pPr>
+              <w:spacing w:before="120"/>
+              <w:rPr>
+                <w:color w:val="000000" w:themeColor="text1"/>
+              </w:rPr>
+            </w:pPr>
+          </w:p>
+        </w:tc>
+        <w:tc>
+          <w:tcPr>
+            <w:tcW w:w="3827" w:type="dxa"/>
+          </w:tcPr>
+          <w:p>
+            <w:pPr>
+              <w:spacing w:before="120"/>
+            </w:pPr>
+          </w:p>
+        </w:tc>
+        <w:tc>
+          <w:tcPr>
+            <w:tcW w:w="3827" w:type="dxa"/>
+          </w:tcPr>
+          <w:p>
+            <w:pPr>
+              <w:spacing w:before="120"/>
+            </w:pPr>
+          </w:p>
+        </w:tc>
+        <w:tc>
+          <w:tcPr>
+            <w:tcW w:w="1134" w:type="dxa"/>
+          </w:tcPr>
+          <w:p>
+            <w:pPr>
+              <w:spacing w:before="120"/>
+              <w:rPr>
+                <w:color w:val="00B050"/>
+              </w:rPr>
+            </w:pPr>
+          </w:p>
+        </w:tc>
+      </w:tr>
+      <w:tr>
+        <w:tc>
+          <w:tcPr>
+            <w:tcW w:w="1668" w:type="dxa"/>
+          </w:tcPr>
+          <w:p>
+            <w:pPr>
+              <w:spacing w:before="120"/>
+              <w:rPr>
+                <w:color w:val="000000" w:themeColor="text1"/>
+              </w:rPr>
+            </w:pPr>
+          </w:p>
+        </w:tc>
+        <w:tc>
+          <w:tcPr>
+            <w:tcW w:w="3827" w:type="dxa"/>
+          </w:tcPr>
+          <w:p>
+            <w:pPr>
+              <w:spacing w:before="120"/>
+              <w:rPr>
+                <w:color w:val="000000" w:themeColor="text1"/>
+              </w:rPr>
+            </w:pPr>
+          </w:p>
+        </w:tc>
+        <w:tc>
+          <w:tcPr>
+            <w:tcW w:w="3827" w:type="dxa"/>
+          </w:tcPr>
+          <w:p>
+            <w:pPr>
+              <w:spacing w:before="120"/>
+            </w:pPr>
+          </w:p>
+        </w:tc>
+        <w:tc>
+          <w:tcPr>
+            <w:tcW w:w="3827" w:type="dxa"/>
+          </w:tcPr>
+          <w:p>
+            <w:pPr>
+              <w:spacing w:before="120"/>
+            </w:pPr>
+          </w:p>
+        </w:tc>
+        <w:tc>
+          <w:tcPr>
+            <w:tcW w:w="1134" w:type="dxa"/>
+          </w:tcPr>
+          <w:p>
+            <w:pPr>
+              <w:spacing w:before="120"/>
+              <w:rPr>
+                <w:color w:val="00B050"/>
+              </w:rPr>
+            </w:pPr>
           </w:p>
         </w:tc>
       </w:tr>
@@ -4635,7 +5657,7 @@
     </w:rPrDefault>
     <w:pPrDefault/>
   </w:docDefaults>
-  <w:latentStyles w:defLockedState="0" w:defUIPriority="0" w:defSemiHidden="0" w:defUnhideWhenUsed="0" w:defQFormat="0" w:count="375">
+  <w:latentStyles w:defLockedState="0" w:defUIPriority="0" w:defSemiHidden="0" w:defUnhideWhenUsed="0" w:defQFormat="0" w:count="376">
     <w:lsdException w:name="Normal" w:qFormat="1"/>
     <w:lsdException w:name="heading 1" w:qFormat="1"/>
     <w:lsdException w:name="heading 2" w:qFormat="1"/>
@@ -4735,7 +5757,6 @@
     <w:lsdException w:name="HTML Sample" w:semiHidden="1" w:unhideWhenUsed="1"/>
     <w:lsdException w:name="HTML Typewriter" w:semiHidden="1" w:unhideWhenUsed="1"/>
     <w:lsdException w:name="HTML Variable" w:semiHidden="1" w:unhideWhenUsed="1"/>
-    <w:lsdException w:name="Normal Table" w:semiHidden="1" w:unhideWhenUsed="1"/>
     <w:lsdException w:name="annotation subject" w:semiHidden="1" w:unhideWhenUsed="1"/>
     <w:lsdException w:name="No List" w:semiHidden="1" w:unhideWhenUsed="1"/>
     <w:lsdException w:name="Outline List 1" w:semiHidden="1" w:unhideWhenUsed="1"/>
@@ -4782,9 +5803,7 @@
     <w:lsdException w:name="Table Subtle 2" w:semiHidden="1" w:unhideWhenUsed="1"/>
     <w:lsdException w:name="Table Web 1" w:semiHidden="1" w:unhideWhenUsed="1"/>
     <w:lsdException w:name="Table Web 2" w:semiHidden="1" w:unhideWhenUsed="1"/>
-    <w:lsdException w:name="Table Web 3" w:semiHidden="1" w:unhideWhenUsed="1"/>
     <w:lsdException w:name="Balloon Text" w:semiHidden="1" w:unhideWhenUsed="1"/>
-    <w:lsdException w:name="Table Theme" w:semiHidden="1" w:unhideWhenUsed="1"/>
     <w:lsdException w:name="Placeholder Text" w:semiHidden="1" w:uiPriority="99"/>
     <w:lsdException w:name="No Spacing" w:qFormat="1"/>
     <w:lsdException w:name="Light Shading" w:uiPriority="60"/>
@@ -5004,6 +6023,7 @@
     <w:lsdException w:name="Smart Hyperlink" w:semiHidden="1" w:uiPriority="99" w:unhideWhenUsed="1"/>
     <w:lsdException w:name="Hashtag" w:semiHidden="1" w:uiPriority="99" w:unhideWhenUsed="1"/>
     <w:lsdException w:name="Unresolved Mention" w:semiHidden="1" w:uiPriority="99" w:unhideWhenUsed="1"/>
+    <w:lsdException w:name="Smart Link" w:semiHidden="1" w:uiPriority="99" w:unhideWhenUsed="1"/>
   </w:latentStyles>
   <w:style w:type="paragraph" w:default="1" w:styleId="Normal">
     <w:name w:val="Normal"/>

</xml_diff>

<commit_message>
Updated supervisor minutes and risks and issues table
</commit_message>
<xml_diff>
--- a/Documentation/Risks and Issues Working Table.docx
+++ b/Documentation/Risks and Issues Working Table.docx
@@ -176,1244 +176,6 @@
             <w:pPr>
               <w:spacing w:before="120"/>
               <w:rPr>
-                <w:rFonts w:ascii="Times New Roman" w:hAnsi="Times New Roman"/>
-              </w:rPr>
-            </w:pPr>
-            <w:r>
-              <w:rPr>
-                <w:rFonts w:ascii="Times New Roman" w:hAnsi="Times New Roman"/>
-              </w:rPr>
-              <w:t>2019-01-23</w:t>
-            </w:r>
-          </w:p>
-        </w:tc>
-        <w:tc>
-          <w:tcPr>
-            <w:tcW w:w="3827" w:type="dxa"/>
-          </w:tcPr>
-          <w:p>
-            <w:pPr>
-              <w:spacing w:before="120"/>
-              <w:rPr>
-                <w:rFonts w:ascii="Times New Roman" w:hAnsi="Times New Roman"/>
-              </w:rPr>
-            </w:pPr>
-            <w:r>
-              <w:rPr>
-                <w:rFonts w:ascii="Times New Roman" w:hAnsi="Times New Roman"/>
-              </w:rPr>
-              <w:t>Overcommitment, promise too much</w:t>
-            </w:r>
-          </w:p>
-        </w:tc>
-        <w:tc>
-          <w:tcPr>
-            <w:tcW w:w="3827" w:type="dxa"/>
-          </w:tcPr>
-          <w:p>
-            <w:pPr>
-              <w:spacing w:before="120"/>
-              <w:rPr>
-                <w:rFonts w:ascii="Times New Roman" w:hAnsi="Times New Roman"/>
-              </w:rPr>
-            </w:pPr>
-            <w:r>
-              <w:rPr>
-                <w:rFonts w:ascii="Times New Roman" w:hAnsi="Times New Roman"/>
-              </w:rPr>
-              <w:t>Not meet requirements, unsatisfied client, tarnished BCIT reputation, stress on us</w:t>
-            </w:r>
-          </w:p>
-        </w:tc>
-        <w:tc>
-          <w:tcPr>
-            <w:tcW w:w="3827" w:type="dxa"/>
-          </w:tcPr>
-          <w:p>
-            <w:pPr>
-              <w:spacing w:before="120"/>
-              <w:rPr>
-                <w:rFonts w:ascii="Times New Roman" w:hAnsi="Times New Roman"/>
-              </w:rPr>
-            </w:pPr>
-            <w:r>
-              <w:rPr>
-                <w:rFonts w:ascii="Times New Roman" w:hAnsi="Times New Roman"/>
-              </w:rPr>
-              <w:t>Be concrete in establishing requirements and as specific as possible, constant communication, feedback system</w:t>
-            </w:r>
-          </w:p>
-        </w:tc>
-        <w:tc>
-          <w:tcPr>
-            <w:tcW w:w="1134" w:type="dxa"/>
-          </w:tcPr>
-          <w:p>
-            <w:pPr>
-              <w:spacing w:before="120"/>
-              <w:rPr>
-                <w:rFonts w:ascii="Times New Roman" w:hAnsi="Times New Roman"/>
-              </w:rPr>
-            </w:pPr>
-            <w:r>
-              <w:rPr>
-                <w:rFonts w:ascii="Times New Roman" w:hAnsi="Times New Roman"/>
-                <w:color w:val="00B050"/>
-              </w:rPr>
-              <w:t>Closed</w:t>
-            </w:r>
-          </w:p>
-        </w:tc>
-      </w:tr>
-      <w:tr>
-        <w:tc>
-          <w:tcPr>
-            <w:tcW w:w="1668" w:type="dxa"/>
-          </w:tcPr>
-          <w:p>
-            <w:pPr>
-              <w:spacing w:before="120"/>
-              <w:rPr>
-                <w:rFonts w:ascii="Times New Roman" w:hAnsi="Times New Roman"/>
-              </w:rPr>
-            </w:pPr>
-            <w:r>
-              <w:rPr>
-                <w:rFonts w:ascii="Times New Roman" w:hAnsi="Times New Roman"/>
-              </w:rPr>
-              <w:t>2019-01-23</w:t>
-            </w:r>
-          </w:p>
-        </w:tc>
-        <w:tc>
-          <w:tcPr>
-            <w:tcW w:w="3827" w:type="dxa"/>
-          </w:tcPr>
-          <w:p>
-            <w:pPr>
-              <w:spacing w:before="120"/>
-              <w:rPr>
-                <w:rFonts w:ascii="Times New Roman" w:hAnsi="Times New Roman"/>
-              </w:rPr>
-            </w:pPr>
-            <w:r>
-              <w:rPr>
-                <w:rFonts w:ascii="Times New Roman" w:hAnsi="Times New Roman"/>
-              </w:rPr>
-              <w:t>IOS port</w:t>
-            </w:r>
-          </w:p>
-        </w:tc>
-        <w:tc>
-          <w:tcPr>
-            <w:tcW w:w="3827" w:type="dxa"/>
-          </w:tcPr>
-          <w:p>
-            <w:pPr>
-              <w:spacing w:before="120"/>
-              <w:rPr>
-                <w:rFonts w:ascii="Times New Roman" w:hAnsi="Times New Roman"/>
-              </w:rPr>
-            </w:pPr>
-            <w:r>
-              <w:rPr>
-                <w:rFonts w:ascii="Times New Roman" w:hAnsi="Times New Roman"/>
-              </w:rPr>
-              <w:t>Will cause additional work, as well as a chance that we would all need to learn a lot more in addition to what we have</w:t>
-            </w:r>
-          </w:p>
-        </w:tc>
-        <w:tc>
-          <w:tcPr>
-            <w:tcW w:w="3827" w:type="dxa"/>
-          </w:tcPr>
-          <w:p>
-            <w:pPr>
-              <w:spacing w:before="120"/>
-              <w:rPr>
-                <w:rFonts w:ascii="Times New Roman" w:hAnsi="Times New Roman"/>
-              </w:rPr>
-            </w:pPr>
-            <w:r>
-              <w:rPr>
-                <w:rFonts w:ascii="Times New Roman" w:hAnsi="Times New Roman"/>
-              </w:rPr>
-              <w:t xml:space="preserve">Discuss with Reese for only an Android app. </w:t>
-            </w:r>
-            <w:r>
-              <w:rPr>
-                <w:rFonts w:ascii="Times New Roman" w:hAnsi="Times New Roman"/>
-              </w:rPr>
-              <w:br/>
-              <w:t>Reese agreed to only an Android app.</w:t>
-            </w:r>
-          </w:p>
-        </w:tc>
-        <w:tc>
-          <w:tcPr>
-            <w:tcW w:w="1134" w:type="dxa"/>
-          </w:tcPr>
-          <w:p>
-            <w:pPr>
-              <w:spacing w:before="120"/>
-              <w:rPr>
-                <w:rFonts w:ascii="Times New Roman" w:hAnsi="Times New Roman"/>
-              </w:rPr>
-            </w:pPr>
-            <w:r>
-              <w:rPr>
-                <w:rFonts w:ascii="Times New Roman" w:hAnsi="Times New Roman"/>
-                <w:color w:val="00B050"/>
-              </w:rPr>
-              <w:t>Closed</w:t>
-            </w:r>
-          </w:p>
-        </w:tc>
-      </w:tr>
-      <w:tr>
-        <w:tc>
-          <w:tcPr>
-            <w:tcW w:w="1668" w:type="dxa"/>
-          </w:tcPr>
-          <w:p>
-            <w:pPr>
-              <w:spacing w:before="120"/>
-              <w:rPr>
-                <w:rFonts w:ascii="Times New Roman" w:hAnsi="Times New Roman"/>
-              </w:rPr>
-            </w:pPr>
-            <w:r>
-              <w:rPr>
-                <w:rFonts w:ascii="Times New Roman" w:hAnsi="Times New Roman"/>
-              </w:rPr>
-              <w:t>2019-01-23</w:t>
-            </w:r>
-          </w:p>
-        </w:tc>
-        <w:tc>
-          <w:tcPr>
-            <w:tcW w:w="3827" w:type="dxa"/>
-          </w:tcPr>
-          <w:p>
-            <w:pPr>
-              <w:spacing w:before="120"/>
-              <w:rPr>
-                <w:rFonts w:ascii="Times New Roman" w:hAnsi="Times New Roman"/>
-              </w:rPr>
-            </w:pPr>
-            <w:r>
-              <w:rPr>
-                <w:rFonts w:ascii="Times New Roman" w:hAnsi="Times New Roman"/>
-              </w:rPr>
-              <w:t>School</w:t>
-            </w:r>
-          </w:p>
-        </w:tc>
-        <w:tc>
-          <w:tcPr>
-            <w:tcW w:w="3827" w:type="dxa"/>
-          </w:tcPr>
-          <w:p>
-            <w:pPr>
-              <w:spacing w:before="120"/>
-              <w:rPr>
-                <w:rFonts w:ascii="Times New Roman" w:hAnsi="Times New Roman"/>
-              </w:rPr>
-            </w:pPr>
-            <w:r>
-              <w:rPr>
-                <w:rFonts w:ascii="Times New Roman" w:hAnsi="Times New Roman"/>
-              </w:rPr>
-              <w:t>Harder/harsher school weeks may cause some deliverables to be delayed</w:t>
-            </w:r>
-          </w:p>
-        </w:tc>
-        <w:tc>
-          <w:tcPr>
-            <w:tcW w:w="3827" w:type="dxa"/>
-          </w:tcPr>
-          <w:p>
-            <w:pPr>
-              <w:spacing w:before="120"/>
-              <w:rPr>
-                <w:rFonts w:ascii="Times New Roman" w:hAnsi="Times New Roman"/>
-              </w:rPr>
-            </w:pPr>
-            <w:r>
-              <w:rPr>
-                <w:rFonts w:ascii="Times New Roman" w:hAnsi="Times New Roman"/>
-              </w:rPr>
-              <w:t>Try to keep on top of school assignments, and helping each other out whether it be on school work or project work</w:t>
-            </w:r>
-          </w:p>
-        </w:tc>
-        <w:tc>
-          <w:tcPr>
-            <w:tcW w:w="1134" w:type="dxa"/>
-          </w:tcPr>
-          <w:p>
-            <w:pPr>
-              <w:spacing w:before="120"/>
-              <w:rPr>
-                <w:rFonts w:ascii="Times New Roman" w:hAnsi="Times New Roman"/>
-              </w:rPr>
-            </w:pPr>
-            <w:r>
-              <w:rPr>
-                <w:rFonts w:ascii="Times New Roman" w:hAnsi="Times New Roman"/>
-                <w:color w:val="00B050"/>
-              </w:rPr>
-              <w:t>Closed</w:t>
-            </w:r>
-          </w:p>
-        </w:tc>
-      </w:tr>
-      <w:tr>
-        <w:tc>
-          <w:tcPr>
-            <w:tcW w:w="1668" w:type="dxa"/>
-          </w:tcPr>
-          <w:p>
-            <w:pPr>
-              <w:spacing w:before="120"/>
-              <w:rPr>
-                <w:rFonts w:ascii="Times New Roman" w:hAnsi="Times New Roman"/>
-              </w:rPr>
-            </w:pPr>
-            <w:r>
-              <w:rPr>
-                <w:rFonts w:ascii="Times New Roman" w:hAnsi="Times New Roman"/>
-              </w:rPr>
-              <w:t>2019-01-23</w:t>
-            </w:r>
-          </w:p>
-        </w:tc>
-        <w:tc>
-          <w:tcPr>
-            <w:tcW w:w="3827" w:type="dxa"/>
-          </w:tcPr>
-          <w:p>
-            <w:pPr>
-              <w:spacing w:before="120"/>
-              <w:rPr>
-                <w:rFonts w:ascii="Times New Roman" w:hAnsi="Times New Roman"/>
-              </w:rPr>
-            </w:pPr>
-            <w:r>
-              <w:rPr>
-                <w:rFonts w:ascii="Times New Roman" w:hAnsi="Times New Roman"/>
-              </w:rPr>
-              <w:t>Follow-up with Judy for Bluetooth Beacon Brands</w:t>
-            </w:r>
-          </w:p>
-        </w:tc>
-        <w:tc>
-          <w:tcPr>
-            <w:tcW w:w="3827" w:type="dxa"/>
-          </w:tcPr>
-          <w:p>
-            <w:pPr>
-              <w:spacing w:before="120"/>
-              <w:rPr>
-                <w:rFonts w:ascii="Times New Roman" w:hAnsi="Times New Roman"/>
-              </w:rPr>
-            </w:pPr>
-            <w:r>
-              <w:rPr>
-                <w:rFonts w:ascii="Times New Roman" w:hAnsi="Times New Roman"/>
-              </w:rPr>
-              <w:t>May delay the Bluetooth beacon testing as we need to relay the information to Reese, who would then need to purchase the beacons</w:t>
-            </w:r>
-          </w:p>
-        </w:tc>
-        <w:tc>
-          <w:tcPr>
-            <w:tcW w:w="3827" w:type="dxa"/>
-          </w:tcPr>
-          <w:p>
-            <w:pPr>
-              <w:spacing w:before="120"/>
-              <w:rPr>
-                <w:rFonts w:ascii="Times New Roman" w:hAnsi="Times New Roman"/>
-              </w:rPr>
-            </w:pPr>
-            <w:r>
-              <w:rPr>
-                <w:rFonts w:ascii="Times New Roman" w:hAnsi="Times New Roman"/>
-              </w:rPr>
-              <w:t>Emailed Judy as a follow-up</w:t>
-            </w:r>
-          </w:p>
-        </w:tc>
-        <w:tc>
-          <w:tcPr>
-            <w:tcW w:w="1134" w:type="dxa"/>
-          </w:tcPr>
-          <w:p>
-            <w:pPr>
-              <w:spacing w:before="120"/>
-              <w:rPr>
-                <w:rFonts w:ascii="Times New Roman" w:hAnsi="Times New Roman"/>
-                <w:color w:val="00B050"/>
-              </w:rPr>
-            </w:pPr>
-            <w:r>
-              <w:rPr>
-                <w:rFonts w:ascii="Times New Roman" w:hAnsi="Times New Roman"/>
-                <w:color w:val="00B050"/>
-              </w:rPr>
-              <w:t>Closed</w:t>
-            </w:r>
-          </w:p>
-        </w:tc>
-      </w:tr>
-      <w:tr>
-        <w:tc>
-          <w:tcPr>
-            <w:tcW w:w="1668" w:type="dxa"/>
-          </w:tcPr>
-          <w:p>
-            <w:pPr>
-              <w:spacing w:before="120"/>
-              <w:rPr>
-                <w:rFonts w:ascii="Times New Roman" w:hAnsi="Times New Roman"/>
-              </w:rPr>
-            </w:pPr>
-            <w:r>
-              <w:rPr>
-                <w:rFonts w:ascii="Times New Roman" w:hAnsi="Times New Roman"/>
-              </w:rPr>
-              <w:t>2019-01-24</w:t>
-            </w:r>
-          </w:p>
-        </w:tc>
-        <w:tc>
-          <w:tcPr>
-            <w:tcW w:w="3827" w:type="dxa"/>
-          </w:tcPr>
-          <w:p>
-            <w:pPr>
-              <w:spacing w:before="120"/>
-              <w:rPr>
-                <w:rFonts w:ascii="Times New Roman" w:hAnsi="Times New Roman"/>
-              </w:rPr>
-            </w:pPr>
-            <w:r>
-              <w:rPr>
-                <w:rFonts w:ascii="Times New Roman" w:hAnsi="Times New Roman"/>
-              </w:rPr>
-              <w:t>Create scoping document for Reese to review</w:t>
-            </w:r>
-          </w:p>
-        </w:tc>
-        <w:tc>
-          <w:tcPr>
-            <w:tcW w:w="3827" w:type="dxa"/>
-          </w:tcPr>
-          <w:p>
-            <w:pPr>
-              <w:spacing w:before="120"/>
-              <w:rPr>
-                <w:rFonts w:ascii="Times New Roman" w:hAnsi="Times New Roman"/>
-              </w:rPr>
-            </w:pPr>
-            <w:r>
-              <w:rPr>
-                <w:rFonts w:ascii="Times New Roman" w:hAnsi="Times New Roman"/>
-              </w:rPr>
-              <w:t>Defines what basic, core and additional functionalities are, as well as which items are what</w:t>
-            </w:r>
-          </w:p>
-        </w:tc>
-        <w:tc>
-          <w:tcPr>
-            <w:tcW w:w="3827" w:type="dxa"/>
-          </w:tcPr>
-          <w:p>
-            <w:pPr>
-              <w:spacing w:before="120"/>
-              <w:rPr>
-                <w:rFonts w:ascii="Times New Roman" w:hAnsi="Times New Roman"/>
-              </w:rPr>
-            </w:pPr>
-            <w:r>
-              <w:rPr>
-                <w:rFonts w:ascii="Times New Roman" w:hAnsi="Times New Roman"/>
-              </w:rPr>
-              <w:t>Oliver has written up a draft and has messaged Reese for a follow-up</w:t>
-            </w:r>
-          </w:p>
-        </w:tc>
-        <w:tc>
-          <w:tcPr>
-            <w:tcW w:w="1134" w:type="dxa"/>
-          </w:tcPr>
-          <w:p>
-            <w:pPr>
-              <w:spacing w:before="120"/>
-              <w:rPr>
-                <w:rFonts w:ascii="Times New Roman" w:hAnsi="Times New Roman"/>
-              </w:rPr>
-            </w:pPr>
-            <w:r>
-              <w:rPr>
-                <w:rFonts w:ascii="Times New Roman" w:hAnsi="Times New Roman"/>
-                <w:color w:val="00B050"/>
-              </w:rPr>
-              <w:t>Closed</w:t>
-            </w:r>
-          </w:p>
-        </w:tc>
-      </w:tr>
-      <w:tr>
-        <w:tc>
-          <w:tcPr>
-            <w:tcW w:w="1668" w:type="dxa"/>
-          </w:tcPr>
-          <w:p>
-            <w:pPr>
-              <w:spacing w:before="120"/>
-            </w:pPr>
-            <w:r>
-              <w:t>2019-01-29</w:t>
-            </w:r>
-          </w:p>
-        </w:tc>
-        <w:tc>
-          <w:tcPr>
-            <w:tcW w:w="3827" w:type="dxa"/>
-          </w:tcPr>
-          <w:p>
-            <w:pPr>
-              <w:spacing w:before="120"/>
-            </w:pPr>
-            <w:r>
-              <w:t>Get tracking number from Reese for Bluetooth Beacons</w:t>
-            </w:r>
-          </w:p>
-        </w:tc>
-        <w:tc>
-          <w:tcPr>
-            <w:tcW w:w="3827" w:type="dxa"/>
-          </w:tcPr>
-          <w:p>
-            <w:pPr>
-              <w:spacing w:before="120"/>
-            </w:pPr>
-            <w:r>
-              <w:t>Will need to ask UPS for brokerage for the Bluetooth Beacons when they come into customs. Will also affect delivery date of the beacons themselves, possibly delaying implementation/testing</w:t>
-            </w:r>
-          </w:p>
-        </w:tc>
-        <w:tc>
-          <w:tcPr>
-            <w:tcW w:w="3827" w:type="dxa"/>
-          </w:tcPr>
-          <w:p>
-            <w:pPr>
-              <w:spacing w:before="120"/>
-            </w:pPr>
-            <w:r>
-              <w:t xml:space="preserve">Have asked Reese for tracking number, </w:t>
-            </w:r>
-            <w:proofErr w:type="gramStart"/>
-            <w:r>
-              <w:t>however</w:t>
-            </w:r>
-            <w:proofErr w:type="gramEnd"/>
-            <w:r>
-              <w:t xml:space="preserve"> there seems to be some issues on his end. </w:t>
-            </w:r>
-            <w:r>
-              <w:br/>
-              <w:t>Awaiting response on Reese</w:t>
-            </w:r>
-          </w:p>
-        </w:tc>
-        <w:tc>
-          <w:tcPr>
-            <w:tcW w:w="1134" w:type="dxa"/>
-          </w:tcPr>
-          <w:p>
-            <w:pPr>
-              <w:spacing w:before="120"/>
-              <w:rPr>
-                <w:color w:val="FF0000"/>
-              </w:rPr>
-            </w:pPr>
-            <w:r>
-              <w:rPr>
-                <w:color w:val="00B050"/>
-              </w:rPr>
-              <w:t>Closed</w:t>
-            </w:r>
-          </w:p>
-        </w:tc>
-      </w:tr>
-      <w:tr>
-        <w:tc>
-          <w:tcPr>
-            <w:tcW w:w="1668" w:type="dxa"/>
-          </w:tcPr>
-          <w:p>
-            <w:pPr>
-              <w:spacing w:before="120"/>
-            </w:pPr>
-            <w:r>
-              <w:lastRenderedPageBreak/>
-              <w:t>2019-01-29</w:t>
-            </w:r>
-          </w:p>
-        </w:tc>
-        <w:tc>
-          <w:tcPr>
-            <w:tcW w:w="3827" w:type="dxa"/>
-          </w:tcPr>
-          <w:p>
-            <w:pPr>
-              <w:spacing w:before="120"/>
-            </w:pPr>
-            <w:r>
-              <w:t>Research about cloud services to host database on</w:t>
-            </w:r>
-          </w:p>
-        </w:tc>
-        <w:tc>
-          <w:tcPr>
-            <w:tcW w:w="3827" w:type="dxa"/>
-          </w:tcPr>
-          <w:p>
-            <w:pPr>
-              <w:spacing w:before="120"/>
-            </w:pPr>
-            <w:r>
-              <w:t>US and Canada have different privacy law, need to figure out which service we will use, and where those servers will be located</w:t>
-            </w:r>
-          </w:p>
-        </w:tc>
-        <w:tc>
-          <w:tcPr>
-            <w:tcW w:w="3827" w:type="dxa"/>
-          </w:tcPr>
-          <w:p>
-            <w:pPr>
-              <w:spacing w:before="120"/>
-            </w:pPr>
-            <w:r>
-              <w:t xml:space="preserve">Henry will look up potential candidates for the server, and where those servers are located </w:t>
-            </w:r>
-          </w:p>
-        </w:tc>
-        <w:tc>
-          <w:tcPr>
-            <w:tcW w:w="1134" w:type="dxa"/>
-          </w:tcPr>
-          <w:p>
-            <w:pPr>
-              <w:spacing w:before="120"/>
-              <w:rPr>
-                <w:color w:val="00B050"/>
-              </w:rPr>
-            </w:pPr>
-            <w:r>
-              <w:rPr>
-                <w:color w:val="00B050"/>
-              </w:rPr>
-              <w:t>Closed</w:t>
-            </w:r>
-          </w:p>
-        </w:tc>
-      </w:tr>
-      <w:tr>
-        <w:tc>
-          <w:tcPr>
-            <w:tcW w:w="1668" w:type="dxa"/>
-          </w:tcPr>
-          <w:p>
-            <w:pPr>
-              <w:spacing w:before="120"/>
-            </w:pPr>
-            <w:r>
-              <w:t>2019-01-29</w:t>
-            </w:r>
-          </w:p>
-        </w:tc>
-        <w:tc>
-          <w:tcPr>
-            <w:tcW w:w="3827" w:type="dxa"/>
-          </w:tcPr>
-          <w:p>
-            <w:pPr>
-              <w:spacing w:before="120"/>
-            </w:pPr>
-            <w:r>
-              <w:t>Setting up database using PHP &amp; MySQL</w:t>
-            </w:r>
-          </w:p>
-        </w:tc>
-        <w:tc>
-          <w:tcPr>
-            <w:tcW w:w="3827" w:type="dxa"/>
-          </w:tcPr>
-          <w:p>
-            <w:pPr>
-              <w:spacing w:before="120"/>
-            </w:pPr>
-            <w:r>
-              <w:t>As a team, we have not implemented a database, so will be something new to all of us</w:t>
-            </w:r>
-          </w:p>
-        </w:tc>
-        <w:tc>
-          <w:tcPr>
-            <w:tcW w:w="3827" w:type="dxa"/>
-          </w:tcPr>
-          <w:p>
-            <w:pPr>
-              <w:spacing w:before="120"/>
-            </w:pPr>
-            <w:r>
-              <w:t xml:space="preserve">Henry/Harman will be working on the database </w:t>
-            </w:r>
-            <w:proofErr w:type="gramStart"/>
-            <w:r>
-              <w:t>end, and</w:t>
-            </w:r>
-            <w:proofErr w:type="gramEnd"/>
-            <w:r>
-              <w:t xml:space="preserve"> will research on that. Will start early on database</w:t>
-            </w:r>
-          </w:p>
-        </w:tc>
-        <w:tc>
-          <w:tcPr>
-            <w:tcW w:w="1134" w:type="dxa"/>
-          </w:tcPr>
-          <w:p>
-            <w:pPr>
-              <w:spacing w:before="120"/>
-              <w:rPr>
-                <w:color w:val="00B050"/>
-              </w:rPr>
-            </w:pPr>
-            <w:r>
-              <w:rPr>
-                <w:color w:val="00B050"/>
-              </w:rPr>
-              <w:t>Closed</w:t>
-            </w:r>
-          </w:p>
-        </w:tc>
-      </w:tr>
-      <w:tr>
-        <w:tc>
-          <w:tcPr>
-            <w:tcW w:w="1668" w:type="dxa"/>
-          </w:tcPr>
-          <w:p>
-            <w:pPr>
-              <w:spacing w:before="120"/>
-              <w:rPr>
-                <w:color w:val="5B9BD5"/>
-              </w:rPr>
-            </w:pPr>
-            <w:r>
-              <w:t>2019-02-02</w:t>
-            </w:r>
-          </w:p>
-        </w:tc>
-        <w:tc>
-          <w:tcPr>
-            <w:tcW w:w="3827" w:type="dxa"/>
-          </w:tcPr>
-          <w:p>
-            <w:pPr>
-              <w:spacing w:before="120"/>
-              <w:rPr>
-                <w:i/>
-                <w:color w:val="5B9BD5"/>
-              </w:rPr>
-            </w:pPr>
-            <w:r>
-              <w:t>Bluetooth beacon technology</w:t>
-            </w:r>
-          </w:p>
-        </w:tc>
-        <w:tc>
-          <w:tcPr>
-            <w:tcW w:w="3827" w:type="dxa"/>
-          </w:tcPr>
-          <w:p>
-            <w:pPr>
-              <w:spacing w:before="120"/>
-            </w:pPr>
-            <w:r>
-              <w:t>New technology being introduced to group. Also has a hardware component that may cause issues</w:t>
-            </w:r>
-          </w:p>
-        </w:tc>
-        <w:tc>
-          <w:tcPr>
-            <w:tcW w:w="3827" w:type="dxa"/>
-          </w:tcPr>
-          <w:p>
-            <w:pPr>
-              <w:spacing w:before="120"/>
-            </w:pPr>
-            <w:r>
-              <w:t xml:space="preserve">Oliver will gather information and test the technology. If any issues are encountered, we can contact </w:t>
-            </w:r>
-          </w:p>
-        </w:tc>
-        <w:tc>
-          <w:tcPr>
-            <w:tcW w:w="1134" w:type="dxa"/>
-          </w:tcPr>
-          <w:p>
-            <w:pPr>
-              <w:spacing w:before="120"/>
-              <w:rPr>
-                <w:color w:val="00B050"/>
-              </w:rPr>
-            </w:pPr>
-            <w:r>
-              <w:rPr>
-                <w:color w:val="00B050"/>
-              </w:rPr>
-              <w:t>Closed</w:t>
-            </w:r>
-          </w:p>
-        </w:tc>
-      </w:tr>
-      <w:tr>
-        <w:tc>
-          <w:tcPr>
-            <w:tcW w:w="1668" w:type="dxa"/>
-          </w:tcPr>
-          <w:p>
-            <w:pPr>
-              <w:spacing w:before="120"/>
-              <w:rPr>
-                <w:color w:val="5B9BD5"/>
-              </w:rPr>
-            </w:pPr>
-            <w:r>
-              <w:t>2019-02-02</w:t>
-            </w:r>
-          </w:p>
-        </w:tc>
-        <w:tc>
-          <w:tcPr>
-            <w:tcW w:w="3827" w:type="dxa"/>
-          </w:tcPr>
-          <w:p>
-            <w:pPr>
-              <w:spacing w:before="120"/>
-              <w:rPr>
-                <w:i/>
-                <w:color w:val="5B9BD5"/>
-              </w:rPr>
-            </w:pPr>
-            <w:r>
-              <w:t>Location services with Android studio</w:t>
-            </w:r>
-          </w:p>
-        </w:tc>
-        <w:tc>
-          <w:tcPr>
-            <w:tcW w:w="3827" w:type="dxa"/>
-          </w:tcPr>
-          <w:p>
-            <w:pPr>
-              <w:spacing w:before="120"/>
-            </w:pPr>
-            <w:r>
-              <w:t>Need to display location on a map GUI, as well grab coordinates of the user</w:t>
-            </w:r>
-          </w:p>
-        </w:tc>
-        <w:tc>
-          <w:tcPr>
-            <w:tcW w:w="3827" w:type="dxa"/>
-          </w:tcPr>
-          <w:p>
-            <w:pPr>
-              <w:spacing w:before="120"/>
-            </w:pPr>
-            <w:r>
-              <w:t>Work is done on locating the user, but some issues exist on some devices. Our Android instructor (Medhat) is available to help if needed</w:t>
-            </w:r>
-          </w:p>
-        </w:tc>
-        <w:tc>
-          <w:tcPr>
-            <w:tcW w:w="1134" w:type="dxa"/>
-          </w:tcPr>
-          <w:p>
-            <w:pPr>
-              <w:spacing w:before="120"/>
-              <w:rPr>
-                <w:color w:val="FF0000"/>
-              </w:rPr>
-            </w:pPr>
-            <w:r>
-              <w:rPr>
-                <w:color w:val="00B050"/>
-              </w:rPr>
-              <w:t>Closed</w:t>
-            </w:r>
-          </w:p>
-        </w:tc>
-      </w:tr>
-      <w:tr>
-        <w:tc>
-          <w:tcPr>
-            <w:tcW w:w="1668" w:type="dxa"/>
-          </w:tcPr>
-          <w:p>
-            <w:pPr>
-              <w:spacing w:before="120"/>
-              <w:rPr>
-                <w:color w:val="5B9BD5"/>
-              </w:rPr>
-            </w:pPr>
-            <w:r>
-              <w:t>2019-02-02</w:t>
-            </w:r>
-          </w:p>
-        </w:tc>
-        <w:tc>
-          <w:tcPr>
-            <w:tcW w:w="3827" w:type="dxa"/>
-          </w:tcPr>
-          <w:p>
-            <w:pPr>
-              <w:spacing w:before="120"/>
-              <w:rPr>
-                <w:i/>
-                <w:color w:val="5B9BD5"/>
-              </w:rPr>
-            </w:pPr>
-            <w:r>
-              <w:t>Creating a user manual</w:t>
-            </w:r>
-          </w:p>
-        </w:tc>
-        <w:tc>
-          <w:tcPr>
-            <w:tcW w:w="3827" w:type="dxa"/>
-          </w:tcPr>
-          <w:p>
-            <w:pPr>
-              <w:spacing w:before="120"/>
-            </w:pPr>
-            <w:r>
-              <w:t>Will need to create a user manual at the end of the project for both business owners and users</w:t>
-            </w:r>
-          </w:p>
-        </w:tc>
-        <w:tc>
-          <w:tcPr>
-            <w:tcW w:w="3827" w:type="dxa"/>
-          </w:tcPr>
-          <w:p>
-            <w:pPr>
-              <w:spacing w:before="120"/>
-            </w:pPr>
-            <w:r>
-              <w:t>We do have experience in creating instruction sets, but will likely need to communicate back and forth between Reese and Judy for feedback</w:t>
-            </w:r>
-          </w:p>
-        </w:tc>
-        <w:tc>
-          <w:tcPr>
-            <w:tcW w:w="1134" w:type="dxa"/>
-          </w:tcPr>
-          <w:p>
-            <w:pPr>
-              <w:spacing w:before="120"/>
-              <w:rPr>
-                <w:color w:val="FF0000"/>
-              </w:rPr>
-            </w:pPr>
-            <w:r>
-              <w:rPr>
-                <w:color w:val="FF0000"/>
-              </w:rPr>
-              <w:t>Open</w:t>
-            </w:r>
-          </w:p>
-        </w:tc>
-      </w:tr>
-      <w:tr>
-        <w:tc>
-          <w:tcPr>
-            <w:tcW w:w="1668" w:type="dxa"/>
-          </w:tcPr>
-          <w:p>
-            <w:pPr>
-              <w:spacing w:before="120"/>
-              <w:rPr>
-                <w:color w:val="5B9BD5"/>
-              </w:rPr>
-            </w:pPr>
-            <w:r>
-              <w:t>2019-02-06</w:t>
-            </w:r>
-          </w:p>
-        </w:tc>
-        <w:tc>
-          <w:tcPr>
-            <w:tcW w:w="3827" w:type="dxa"/>
-          </w:tcPr>
-          <w:p>
-            <w:pPr>
-              <w:spacing w:before="120"/>
-              <w:rPr>
-                <w:i/>
-                <w:color w:val="5B9BD5"/>
-              </w:rPr>
-            </w:pPr>
-            <w:r>
-              <w:t xml:space="preserve">Basing GUI </w:t>
-            </w:r>
-            <w:proofErr w:type="gramStart"/>
-            <w:r>
-              <w:t>off of</w:t>
-            </w:r>
-            <w:proofErr w:type="gramEnd"/>
-            <w:r>
-              <w:t xml:space="preserve"> provided wireframe</w:t>
-            </w:r>
-          </w:p>
-        </w:tc>
-        <w:tc>
-          <w:tcPr>
-            <w:tcW w:w="3827" w:type="dxa"/>
-          </w:tcPr>
-          <w:p>
-            <w:pPr>
-              <w:spacing w:before="120"/>
-            </w:pPr>
-            <w:r>
-              <w:t xml:space="preserve">Will base the GUI of the android application </w:t>
-            </w:r>
-            <w:proofErr w:type="gramStart"/>
-            <w:r>
-              <w:t>off of</w:t>
-            </w:r>
-            <w:proofErr w:type="gramEnd"/>
-            <w:r>
-              <w:t xml:space="preserve"> the provided wireframe</w:t>
-            </w:r>
-          </w:p>
-        </w:tc>
-        <w:tc>
-          <w:tcPr>
-            <w:tcW w:w="3827" w:type="dxa"/>
-          </w:tcPr>
-          <w:p>
-            <w:pPr>
-              <w:spacing w:before="120"/>
-            </w:pPr>
-            <w:r>
-              <w:t xml:space="preserve">Wireframe may have some errors or issues that may not be visible right away, thus will base </w:t>
-            </w:r>
-            <w:proofErr w:type="gramStart"/>
-            <w:r>
-              <w:t>off of</w:t>
-            </w:r>
-            <w:proofErr w:type="gramEnd"/>
-            <w:r>
-              <w:t xml:space="preserve"> the wireframe rather than create an exact copy</w:t>
-            </w:r>
-          </w:p>
-        </w:tc>
-        <w:tc>
-          <w:tcPr>
-            <w:tcW w:w="1134" w:type="dxa"/>
-          </w:tcPr>
-          <w:p>
-            <w:pPr>
-              <w:spacing w:before="120"/>
-              <w:rPr>
-                <w:color w:val="00B050"/>
-              </w:rPr>
-            </w:pPr>
-            <w:r>
-              <w:rPr>
-                <w:color w:val="00B050"/>
-              </w:rPr>
-              <w:t>Closed</w:t>
-            </w:r>
-          </w:p>
-        </w:tc>
-      </w:tr>
-      <w:tr>
-        <w:tc>
-          <w:tcPr>
-            <w:tcW w:w="1668" w:type="dxa"/>
-          </w:tcPr>
-          <w:p>
-            <w:pPr>
-              <w:spacing w:before="120"/>
-            </w:pPr>
-            <w:r>
-              <w:t>2019.02-13</w:t>
-            </w:r>
-          </w:p>
-        </w:tc>
-        <w:tc>
-          <w:tcPr>
-            <w:tcW w:w="3827" w:type="dxa"/>
-          </w:tcPr>
-          <w:p>
-            <w:pPr>
-              <w:spacing w:before="120"/>
-            </w:pPr>
-            <w:r>
-              <w:t>Non-technical understanding of workflow</w:t>
-            </w:r>
-          </w:p>
-        </w:tc>
-        <w:tc>
-          <w:tcPr>
-            <w:tcW w:w="3827" w:type="dxa"/>
-          </w:tcPr>
-          <w:p>
-            <w:pPr>
-              <w:spacing w:before="120"/>
-            </w:pPr>
-            <w:r>
-              <w:t>Client may not have the best understanding of how the workflow works even if we document it to the best of our abilities</w:t>
-            </w:r>
-          </w:p>
-        </w:tc>
-        <w:tc>
-          <w:tcPr>
-            <w:tcW w:w="3827" w:type="dxa"/>
-          </w:tcPr>
-          <w:p>
-            <w:pPr>
-              <w:spacing w:before="120"/>
-            </w:pPr>
-            <w:r>
-              <w:t>We will schedule a physical meeting with the client to ensure that he understands our vision of the project</w:t>
-            </w:r>
-          </w:p>
-        </w:tc>
-        <w:tc>
-          <w:tcPr>
-            <w:tcW w:w="1134" w:type="dxa"/>
-          </w:tcPr>
-          <w:p>
-            <w:pPr>
-              <w:spacing w:before="120"/>
-              <w:rPr>
-                <w:color w:val="00B050"/>
-              </w:rPr>
-            </w:pPr>
-            <w:r>
-              <w:rPr>
-                <w:color w:val="00B050"/>
-              </w:rPr>
-              <w:t>Closed</w:t>
-            </w:r>
-          </w:p>
-        </w:tc>
-      </w:tr>
-      <w:tr>
-        <w:tc>
-          <w:tcPr>
-            <w:tcW w:w="1668" w:type="dxa"/>
-          </w:tcPr>
-          <w:p>
-            <w:pPr>
-              <w:spacing w:before="120"/>
-              <w:rPr>
-                <w:color w:val="000000" w:themeColor="text1"/>
-              </w:rPr>
-            </w:pPr>
-            <w:r>
-              <w:rPr>
-                <w:color w:val="000000" w:themeColor="text1"/>
-              </w:rPr>
-              <w:lastRenderedPageBreak/>
-              <w:t>2019-03-31</w:t>
-            </w:r>
-          </w:p>
-        </w:tc>
-        <w:tc>
-          <w:tcPr>
-            <w:tcW w:w="3827" w:type="dxa"/>
-          </w:tcPr>
-          <w:p>
-            <w:pPr>
-              <w:spacing w:before="120"/>
-              <w:rPr>
-                <w:color w:val="000000" w:themeColor="text1"/>
-              </w:rPr>
-            </w:pPr>
-            <w:r>
-              <w:rPr>
-                <w:color w:val="000000" w:themeColor="text1"/>
-              </w:rPr>
-              <w:t>Field testing in TSQB</w:t>
-            </w:r>
-          </w:p>
-        </w:tc>
-        <w:tc>
-          <w:tcPr>
-            <w:tcW w:w="3827" w:type="dxa"/>
-          </w:tcPr>
-          <w:p>
-            <w:pPr>
-              <w:spacing w:before="120"/>
-            </w:pPr>
-            <w:r>
-              <w:t>We may run into complications mimicking the applications capabilities in our demo environment, need to be able to show functionality without moving large distances</w:t>
-            </w:r>
-          </w:p>
-        </w:tc>
-        <w:tc>
-          <w:tcPr>
-            <w:tcW w:w="3827" w:type="dxa"/>
-          </w:tcPr>
-          <w:p>
-            <w:pPr>
-              <w:spacing w:before="120"/>
-            </w:pPr>
-            <w:r>
-              <w:t>We will test in the environment ahead of time to ensure functionality is enabled</w:t>
-            </w:r>
-          </w:p>
-        </w:tc>
-        <w:tc>
-          <w:tcPr>
-            <w:tcW w:w="1134" w:type="dxa"/>
-          </w:tcPr>
-          <w:p>
-            <w:pPr>
-              <w:spacing w:before="120"/>
-            </w:pPr>
-            <w:r>
-              <w:rPr>
-                <w:color w:val="00B050"/>
-              </w:rPr>
-              <w:t>Closed</w:t>
-            </w:r>
-          </w:p>
-        </w:tc>
-      </w:tr>
-      <w:tr>
-        <w:tc>
-          <w:tcPr>
-            <w:tcW w:w="1668" w:type="dxa"/>
-          </w:tcPr>
-          <w:p>
-            <w:pPr>
-              <w:spacing w:before="120"/>
-              <w:rPr>
                 <w:color w:val="000000" w:themeColor="text1"/>
               </w:rPr>
             </w:pPr>
@@ -1546,23 +308,7 @@
               <w:spacing w:before="120"/>
             </w:pPr>
             <w:r>
-              <w:t>Needed a way to get and upload images. Will use s3 to store the images.</w:t>
-            </w:r>
-          </w:p>
-          <w:p>
-            <w:pPr>
-              <w:spacing w:before="120"/>
-            </w:pPr>
-            <w:r>
-              <w:t>Will need to do Java to upload to s3.</w:t>
-            </w:r>
-          </w:p>
-          <w:p>
-            <w:pPr>
-              <w:spacing w:before="120"/>
-            </w:pPr>
-            <w:r>
-              <w:t>Then need to do ec2 grabbing from s3</w:t>
+              <w:t>Unfamiliar with everyone, may use the wrong SDK, or may encounter bugs that may be hard to estimate time to fix</w:t>
             </w:r>
           </w:p>
         </w:tc>
@@ -1648,6 +394,17 @@
             </w:pPr>
             <w:r>
               <w:t>Found some bugs from Stage 1</w:t>
+            </w:r>
+            <w:r>
+              <w:t>.</w:t>
+            </w:r>
+          </w:p>
+          <w:p>
+            <w:pPr>
+              <w:spacing w:before="120"/>
+            </w:pPr>
+            <w:r>
+              <w:t>May cut into development time</w:t>
             </w:r>
           </w:p>
         </w:tc>
@@ -1704,8 +461,13 @@
                 <w:color w:val="000000" w:themeColor="text1"/>
               </w:rPr>
             </w:pPr>
-            <w:bookmarkStart w:id="2" w:name="_GoBack"/>
-            <w:bookmarkEnd w:id="2"/>
+            <w:bookmarkStart w:id="2" w:name="_GoBack" w:colFirst="4" w:colLast="4"/>
+            <w:r>
+              <w:rPr>
+                <w:color w:val="000000" w:themeColor="text1"/>
+              </w:rPr>
+              <w:t>2019-05-03</w:t>
+            </w:r>
           </w:p>
         </w:tc>
         <w:tc>
@@ -1719,6 +481,12 @@
                 <w:color w:val="000000" w:themeColor="text1"/>
               </w:rPr>
             </w:pPr>
+            <w:r>
+              <w:rPr>
+                <w:color w:val="000000" w:themeColor="text1"/>
+              </w:rPr>
+              <w:t>Implementing machine learning aspects into the project</w:t>
+            </w:r>
           </w:p>
         </w:tc>
         <w:tc>
@@ -1729,6 +497,17 @@
             <w:pPr>
               <w:spacing w:before="120"/>
             </w:pPr>
+            <w:r>
+              <w:t xml:space="preserve">Estimates are hard to tell, as no one has done any work with machine learning in Android. </w:t>
+            </w:r>
+          </w:p>
+          <w:p>
+            <w:pPr>
+              <w:spacing w:before="120"/>
+            </w:pPr>
+            <w:r>
+              <w:t>Potentially unable to deliver on time due to the tight schedule</w:t>
+            </w:r>
           </w:p>
         </w:tc>
         <w:tc>
@@ -1739,6 +518,9 @@
             <w:pPr>
               <w:spacing w:before="120"/>
             </w:pPr>
+            <w:r>
+              <w:t>Everyone has agreed to come in early in the early weeks to get as much core functionality done as possible before starting this portion of the project</w:t>
+            </w:r>
           </w:p>
         </w:tc>
         <w:tc>
@@ -1749,9 +531,15 @@
             <w:pPr>
               <w:spacing w:before="120"/>
               <w:rPr>
-                <w:color w:val="00B050"/>
-              </w:rPr>
-            </w:pPr>
+                <w:color w:val="FF0000"/>
+              </w:rPr>
+            </w:pPr>
+            <w:r>
+              <w:rPr>
+                <w:color w:val="FF0000"/>
+              </w:rPr>
+              <w:t>Open</w:t>
+            </w:r>
           </w:p>
         </w:tc>
       </w:tr>
@@ -1767,6 +555,12 @@
                 <w:color w:val="000000" w:themeColor="text1"/>
               </w:rPr>
             </w:pPr>
+            <w:r>
+              <w:rPr>
+                <w:color w:val="000000" w:themeColor="text1"/>
+              </w:rPr>
+              <w:t>2019-05-04</w:t>
+            </w:r>
           </w:p>
         </w:tc>
         <w:tc>
@@ -1780,6 +574,12 @@
                 <w:color w:val="000000" w:themeColor="text1"/>
               </w:rPr>
             </w:pPr>
+            <w:r>
+              <w:rPr>
+                <w:color w:val="000000" w:themeColor="text1"/>
+              </w:rPr>
+              <w:t>Consumer unpredictability</w:t>
+            </w:r>
           </w:p>
         </w:tc>
         <w:tc>
@@ -1790,6 +590,9 @@
             <w:pPr>
               <w:spacing w:before="120"/>
             </w:pPr>
+            <w:r>
+              <w:t>Both the team and client seem to agree together very often, but there is a possibility that the end consumer may disagree with technical or design choices made in the project</w:t>
+            </w:r>
           </w:p>
         </w:tc>
         <w:tc>
@@ -1800,6 +603,9 @@
             <w:pPr>
               <w:spacing w:before="120"/>
             </w:pPr>
+            <w:r>
+              <w:t>Ask for as much input as possible from the client, while also potentially asking third party sources what they think about the application</w:t>
+            </w:r>
           </w:p>
         </w:tc>
         <w:tc>
@@ -1810,12 +616,19 @@
             <w:pPr>
               <w:spacing w:before="120"/>
               <w:rPr>
-                <w:color w:val="00B050"/>
-              </w:rPr>
-            </w:pPr>
+                <w:color w:val="FF0000"/>
+              </w:rPr>
+            </w:pPr>
+            <w:r>
+              <w:rPr>
+                <w:color w:val="FF0000"/>
+              </w:rPr>
+              <w:t>Open</w:t>
+            </w:r>
           </w:p>
         </w:tc>
       </w:tr>
+      <w:bookmarkEnd w:id="2"/>
       <w:tr>
         <w:tc>
           <w:tcPr>
@@ -5757,6 +4570,7 @@
     <w:lsdException w:name="HTML Sample" w:semiHidden="1" w:unhideWhenUsed="1"/>
     <w:lsdException w:name="HTML Typewriter" w:semiHidden="1" w:unhideWhenUsed="1"/>
     <w:lsdException w:name="HTML Variable" w:semiHidden="1" w:unhideWhenUsed="1"/>
+    <w:lsdException w:name="Normal Table" w:semiHidden="1" w:unhideWhenUsed="1"/>
     <w:lsdException w:name="annotation subject" w:semiHidden="1" w:unhideWhenUsed="1"/>
     <w:lsdException w:name="No List" w:semiHidden="1" w:unhideWhenUsed="1"/>
     <w:lsdException w:name="Outline List 1" w:semiHidden="1" w:unhideWhenUsed="1"/>
@@ -5803,7 +4617,9 @@
     <w:lsdException w:name="Table Subtle 2" w:semiHidden="1" w:unhideWhenUsed="1"/>
     <w:lsdException w:name="Table Web 1" w:semiHidden="1" w:unhideWhenUsed="1"/>
     <w:lsdException w:name="Table Web 2" w:semiHidden="1" w:unhideWhenUsed="1"/>
+    <w:lsdException w:name="Table Web 3" w:semiHidden="1" w:unhideWhenUsed="1"/>
     <w:lsdException w:name="Balloon Text" w:semiHidden="1" w:unhideWhenUsed="1"/>
+    <w:lsdException w:name="Table Theme" w:semiHidden="1" w:unhideWhenUsed="1"/>
     <w:lsdException w:name="Placeholder Text" w:semiHidden="1" w:uiPriority="99"/>
     <w:lsdException w:name="No Spacing" w:qFormat="1"/>
     <w:lsdException w:name="Light Shading" w:uiPriority="60"/>

</xml_diff>

<commit_message>
supervisor minutes & risk table
</commit_message>
<xml_diff>
--- a/Documentation/Risks and Issues Working Table.docx
+++ b/Documentation/Risks and Issues Working Table.docx
@@ -847,13 +847,7 @@
               <w:rPr>
                 <w:b/>
               </w:rPr>
-              <w:t>I</w:t>
-            </w:r>
-            <w:r>
-              <w:rPr>
-                <w:b/>
-              </w:rPr>
-              <w:t>ssue</w:t>
+              <w:t>Issue</w:t>
             </w:r>
             <w:r>
               <w:t>)</w:t>
@@ -944,81 +938,114 @@
               <w:rPr>
                 <w:b/>
               </w:rPr>
-              <w:t>R</w:t>
+              <w:t>Risk</w:t>
+            </w:r>
+            <w:r>
+              <w:t>)</w:t>
+            </w:r>
+          </w:p>
+        </w:tc>
+        <w:tc>
+          <w:tcPr>
+            <w:tcW w:w="3827" w:type="dxa"/>
+          </w:tcPr>
+          <w:p>
+            <w:pPr>
+              <w:spacing w:before="120"/>
+            </w:pPr>
+            <w:r>
+              <w:t>The team under delivering what was promised to the client</w:t>
+            </w:r>
+          </w:p>
+        </w:tc>
+        <w:tc>
+          <w:tcPr>
+            <w:tcW w:w="3827" w:type="dxa"/>
+          </w:tcPr>
+          <w:p>
+            <w:pPr>
+              <w:spacing w:before="120"/>
+            </w:pPr>
+            <w:r>
+              <w:t>Assume worst case scenarios for time estimates and only take on new work if we are certain it can be completed.</w:t>
+            </w:r>
+          </w:p>
+        </w:tc>
+        <w:tc>
+          <w:tcPr>
+            <w:tcW w:w="1134" w:type="dxa"/>
+          </w:tcPr>
+          <w:p>
+            <w:pPr>
+              <w:spacing w:before="120"/>
+              <w:rPr>
+                <w:color w:val="FF0000"/>
+              </w:rPr>
+            </w:pPr>
+            <w:r>
+              <w:rPr>
+                <w:color w:val="FF0000"/>
+              </w:rPr>
+              <w:t>Open</w:t>
+            </w:r>
+          </w:p>
+          <w:p/>
+        </w:tc>
+      </w:tr>
+      <w:tr>
+        <w:tc>
+          <w:tcPr>
+            <w:tcW w:w="1668" w:type="dxa"/>
+          </w:tcPr>
+          <w:p>
+            <w:pPr>
+              <w:spacing w:before="120"/>
+              <w:rPr>
+                <w:color w:val="000000" w:themeColor="text1"/>
+              </w:rPr>
+            </w:pPr>
+            <w:r>
+              <w:rPr>
+                <w:color w:val="000000" w:themeColor="text1"/>
+              </w:rPr>
+              <w:t>2019-05-11</w:t>
+            </w:r>
+          </w:p>
+        </w:tc>
+        <w:tc>
+          <w:tcPr>
+            <w:tcW w:w="3827" w:type="dxa"/>
+          </w:tcPr>
+          <w:p>
+            <w:pPr>
+              <w:spacing w:before="120"/>
+              <w:rPr>
+                <w:color w:val="000000" w:themeColor="text1"/>
+              </w:rPr>
+            </w:pPr>
+            <w:r>
+              <w:rPr>
+                <w:color w:val="000000" w:themeColor="text1"/>
+              </w:rPr>
+              <w:t>Human error when entering a beacon region ID on the administrator side</w:t>
+            </w:r>
+            <w:r>
+              <w:rPr>
+                <w:color w:val="000000" w:themeColor="text1"/>
+              </w:rPr>
+              <w:t xml:space="preserve"> (</w:t>
             </w:r>
             <w:r>
               <w:rPr>
                 <w:b/>
-              </w:rPr>
-              <w:t>isk</w:t>
-            </w:r>
-            <w:r>
-              <w:t>)</w:t>
-            </w:r>
-          </w:p>
-        </w:tc>
-        <w:tc>
-          <w:tcPr>
-            <w:tcW w:w="3827" w:type="dxa"/>
-          </w:tcPr>
-          <w:p>
-            <w:pPr>
-              <w:spacing w:before="120"/>
-            </w:pPr>
-            <w:r>
-              <w:t>The team under delivering what was promised to the client</w:t>
-            </w:r>
-          </w:p>
-        </w:tc>
-        <w:tc>
-          <w:tcPr>
-            <w:tcW w:w="3827" w:type="dxa"/>
-          </w:tcPr>
-          <w:p>
-            <w:pPr>
-              <w:spacing w:before="120"/>
-            </w:pPr>
-            <w:r>
-              <w:t>Assume worst case scenarios for time estimates and only take on new work if we are certain it can be completed.</w:t>
-            </w:r>
-          </w:p>
-        </w:tc>
-        <w:tc>
-          <w:tcPr>
-            <w:tcW w:w="1134" w:type="dxa"/>
-          </w:tcPr>
-          <w:p>
-            <w:pPr>
-              <w:spacing w:before="120"/>
-              <w:rPr>
-                <w:color w:val="00B050"/>
-              </w:rPr>
-            </w:pPr>
-            <w:r>
-              <w:rPr>
-                <w:color w:val="FF0000"/>
-              </w:rPr>
-              <w:t>Open</w:t>
+                <w:color w:val="000000" w:themeColor="text1"/>
+              </w:rPr>
+              <w:t>Risk)</w:t>
             </w:r>
             <w:bookmarkStart w:id="2" w:name="_GoBack"/>
             <w:bookmarkEnd w:id="2"/>
           </w:p>
         </w:tc>
-      </w:tr>
-      <w:tr>
-        <w:tc>
-          <w:tcPr>
-            <w:tcW w:w="1668" w:type="dxa"/>
-          </w:tcPr>
-          <w:p>
-            <w:pPr>
-              <w:spacing w:before="120"/>
-              <w:rPr>
-                <w:color w:val="000000" w:themeColor="text1"/>
-              </w:rPr>
-            </w:pPr>
-          </w:p>
-        </w:tc>
         <w:tc>
           <w:tcPr>
             <w:tcW w:w="3827" w:type="dxa"/>
@@ -1026,10 +1053,10 @@
           <w:p>
             <w:pPr>
               <w:spacing w:before="120"/>
-              <w:rPr>
-                <w:color w:val="000000" w:themeColor="text1"/>
-              </w:rPr>
-            </w:pPr>
+            </w:pPr>
+            <w:r>
+              <w:t>In the event the region ID is not entered correctly, the Bluetooth side of the application will not function properly</w:t>
+            </w:r>
           </w:p>
         </w:tc>
         <w:tc>
@@ -1040,22 +1067,29 @@
             <w:pPr>
               <w:spacing w:before="120"/>
             </w:pPr>
-          </w:p>
-        </w:tc>
-        <w:tc>
-          <w:tcPr>
-            <w:tcW w:w="3827" w:type="dxa"/>
-          </w:tcPr>
-          <w:p>
-            <w:pPr>
-              <w:spacing w:before="120"/>
-            </w:pPr>
+            <w:r>
+              <w:t>Added error checking when entering the region ID</w:t>
+            </w:r>
           </w:p>
         </w:tc>
         <w:tc>
           <w:tcPr>
             <w:tcW w:w="1134" w:type="dxa"/>
           </w:tcPr>
+          <w:p>
+            <w:pPr>
+              <w:spacing w:before="120"/>
+              <w:rPr>
+                <w:color w:val="FF0000"/>
+              </w:rPr>
+            </w:pPr>
+            <w:r>
+              <w:rPr>
+                <w:color w:val="FF0000"/>
+              </w:rPr>
+              <w:t>Open</w:t>
+            </w:r>
+          </w:p>
           <w:p>
             <w:pPr>
               <w:spacing w:before="120"/>

</xml_diff>

<commit_message>
risk & test cases
</commit_message>
<xml_diff>
--- a/Documentation/Risks and Issues Working Table.docx
+++ b/Documentation/Risks and Issues Working Table.docx
@@ -258,6 +258,14 @@
               <w:t>Will communicate with the client as much as possible to ensure that the vision is aligned as much as possible</w:t>
             </w:r>
           </w:p>
+          <w:p>
+            <w:pPr>
+              <w:spacing w:before="120"/>
+            </w:pPr>
+            <w:r>
+              <w:t>GUI has been implemented by John</w:t>
+            </w:r>
+          </w:p>
         </w:tc>
         <w:tc>
           <w:tcPr>
@@ -272,9 +280,9 @@
             </w:pPr>
             <w:r>
               <w:rPr>
-                <w:color w:val="FF0000"/>
-              </w:rPr>
-              <w:t>Open</w:t>
+                <w:color w:val="00B050"/>
+              </w:rPr>
+              <w:t>Closed</w:t>
             </w:r>
           </w:p>
         </w:tc>
@@ -362,6 +370,14 @@
               <w:t>Read as much documentation as possible, and do a lot of test cases</w:t>
             </w:r>
           </w:p>
+          <w:p>
+            <w:pPr>
+              <w:spacing w:before="120"/>
+            </w:pPr>
+            <w:r>
+              <w:t>Uploading images has been implemented in the application</w:t>
+            </w:r>
+          </w:p>
         </w:tc>
         <w:tc>
           <w:tcPr>
@@ -376,9 +392,9 @@
             </w:pPr>
             <w:r>
               <w:rPr>
-                <w:color w:val="FF0000"/>
-              </w:rPr>
-              <w:t>Open</w:t>
+                <w:color w:val="00B050"/>
+              </w:rPr>
+              <w:t>Closed</w:t>
             </w:r>
           </w:p>
         </w:tc>
@@ -485,6 +501,14 @@
               <w:t xml:space="preserve"> of bugs in the future</w:t>
             </w:r>
           </w:p>
+          <w:p>
+            <w:pPr>
+              <w:spacing w:before="120"/>
+            </w:pPr>
+            <w:r>
+              <w:t>Bugs have been fixed from Stage 1</w:t>
+            </w:r>
+          </w:p>
         </w:tc>
         <w:tc>
           <w:tcPr>
@@ -499,9 +523,9 @@
             </w:pPr>
             <w:r>
               <w:rPr>
-                <w:color w:val="FF0000"/>
-              </w:rPr>
-              <w:t>Open</w:t>
+                <w:color w:val="00B050"/>
+              </w:rPr>
+              <w:t>Closed</w:t>
             </w:r>
           </w:p>
         </w:tc>
@@ -738,6 +762,7 @@
               <w:rPr>
                 <w:color w:val="000000" w:themeColor="text1"/>
               </w:rPr>
+              <w:lastRenderedPageBreak/>
               <w:t>2019-05-05</w:t>
             </w:r>
           </w:p>
@@ -767,11 +792,7 @@
               <w:spacing w:before="120"/>
             </w:pPr>
             <w:r>
-              <w:t xml:space="preserve">Failure to complete a comprehensive user manual would mean under delivering to our client </w:t>
-            </w:r>
-            <w:r>
-              <w:lastRenderedPageBreak/>
-              <w:t>and requiring us to rewrite the documentation</w:t>
+              <w:t>Failure to complete a comprehensive user manual would mean under delivering to our client and requiring us to rewrite the documentation</w:t>
             </w:r>
           </w:p>
         </w:tc>
@@ -784,10 +805,17 @@
               <w:spacing w:before="120"/>
             </w:pPr>
             <w:r>
-              <w:lastRenderedPageBreak/>
               <w:t>We will frequently communicate back and forth between our client and our supervisor for feedback</w:t>
             </w:r>
           </w:p>
+          <w:p>
+            <w:pPr>
+              <w:spacing w:before="120"/>
+            </w:pPr>
+            <w:r>
+              <w:t>User manuals have all been created</w:t>
+            </w:r>
+          </w:p>
         </w:tc>
         <w:tc>
           <w:tcPr>
@@ -802,9 +830,9 @@
             </w:pPr>
             <w:r>
               <w:rPr>
-                <w:color w:val="FF0000"/>
-              </w:rPr>
-              <w:t>Open</w:t>
+                <w:color w:val="00B050"/>
+              </w:rPr>
+              <w:t>Closed</w:t>
             </w:r>
           </w:p>
         </w:tc>
@@ -989,7 +1017,6 @@
               <w:t>Open</w:t>
             </w:r>
           </w:p>
-          <w:p/>
         </w:tc>
       </w:tr>
       <w:tr>
@@ -1042,54 +1069,62 @@
               </w:rPr>
               <w:t>Risk)</w:t>
             </w:r>
+          </w:p>
+        </w:tc>
+        <w:tc>
+          <w:tcPr>
+            <w:tcW w:w="3827" w:type="dxa"/>
+          </w:tcPr>
+          <w:p>
+            <w:pPr>
+              <w:spacing w:before="120"/>
+            </w:pPr>
+            <w:r>
+              <w:t>In the event the region ID is not entered correctly, the Bluetooth side of the application will not function properly</w:t>
+            </w:r>
+          </w:p>
+        </w:tc>
+        <w:tc>
+          <w:tcPr>
+            <w:tcW w:w="3827" w:type="dxa"/>
+          </w:tcPr>
+          <w:p>
+            <w:pPr>
+              <w:spacing w:before="120"/>
+            </w:pPr>
+            <w:r>
+              <w:t>Added error checking when entering the region ID</w:t>
+            </w:r>
+          </w:p>
+          <w:p>
+            <w:pPr>
+              <w:spacing w:before="120"/>
+            </w:pPr>
+            <w:r>
+              <w:t>Added some exception checking for the user</w:t>
+            </w:r>
+          </w:p>
+        </w:tc>
+        <w:tc>
+          <w:tcPr>
+            <w:tcW w:w="1134" w:type="dxa"/>
+          </w:tcPr>
+          <w:p>
+            <w:pPr>
+              <w:spacing w:before="120"/>
+              <w:rPr>
+                <w:color w:val="00B050"/>
+              </w:rPr>
+            </w:pPr>
             <w:bookmarkStart w:id="2" w:name="_GoBack"/>
-            <w:bookmarkEnd w:id="2"/>
-          </w:p>
-        </w:tc>
-        <w:tc>
-          <w:tcPr>
-            <w:tcW w:w="3827" w:type="dxa"/>
-          </w:tcPr>
-          <w:p>
-            <w:pPr>
-              <w:spacing w:before="120"/>
-            </w:pPr>
-            <w:r>
-              <w:t>In the event the region ID is not entered correctly, the Bluetooth side of the application will not function properly</w:t>
-            </w:r>
-          </w:p>
-        </w:tc>
-        <w:tc>
-          <w:tcPr>
-            <w:tcW w:w="3827" w:type="dxa"/>
-          </w:tcPr>
-          <w:p>
-            <w:pPr>
-              <w:spacing w:before="120"/>
-            </w:pPr>
-            <w:r>
-              <w:t>Added error checking when entering the region ID</w:t>
-            </w:r>
-          </w:p>
-        </w:tc>
-        <w:tc>
-          <w:tcPr>
-            <w:tcW w:w="1134" w:type="dxa"/>
-          </w:tcPr>
-          <w:p>
-            <w:pPr>
-              <w:spacing w:before="120"/>
-              <w:rPr>
-                <w:color w:val="FF0000"/>
-              </w:rPr>
-            </w:pPr>
-            <w:r>
-              <w:rPr>
-                <w:color w:val="FF0000"/>
-              </w:rPr>
-              <w:t>Open</w:t>
-            </w:r>
-          </w:p>
+            <w:r>
+              <w:rPr>
+                <w:color w:val="00B050"/>
+              </w:rPr>
+              <w:t>Closed</w:t>
+            </w:r>
+          </w:p>
+          <w:bookmarkEnd w:id="2"/>
           <w:p>
             <w:pPr>
               <w:spacing w:before="120"/>

</xml_diff>